<commit_message>
Adding CSS to other projects
</commit_message>
<xml_diff>
--- a/Assessment Part 1.docx
+++ b/Assessment Part 1.docx
@@ -25,21 +25,7 @@
         <w:rPr>
           <w:lang w:val="en-GB"/>
         </w:rPr>
-        <w:t xml:space="preserve">he quiz that you are planning with enough background context for your reader to understand what you are trying to do. If you have a </w:t>
-      </w:r>
-      <w:proofErr w:type="gramStart"/>
-      <w:r>
-        <w:rPr>
-          <w:lang w:val="en-GB"/>
-        </w:rPr>
-        <w:t>sample questions</w:t>
-      </w:r>
-      <w:proofErr w:type="gramEnd"/>
-      <w:r>
-        <w:rPr>
-          <w:lang w:val="en-GB"/>
-        </w:rPr>
-        <w:t xml:space="preserve"> then you should include them here to ground the idea and help communicate it to the reader. </w:t>
+        <w:t xml:space="preserve">he quiz that you are planning with enough background context for your reader to understand what you are trying to do. If you have a sample questions then you should include them here to ground the idea and help communicate it to the reader. </w:t>
       </w:r>
     </w:p>
     <w:p>
@@ -86,25 +72,7 @@
           <w:szCs w:val="24"/>
           <w:lang w:val="en-GB"/>
         </w:rPr>
-        <w:t xml:space="preserve">This website / quiz is all about the movies. Honestly, I don’t know a person who doesn’t love them. Many people think they are true movie enthusiast but not many of them really are. People can get </w:t>
-      </w:r>
-      <w:proofErr w:type="gramStart"/>
-      <w:r>
-        <w:rPr>
-          <w:sz w:val="24"/>
-          <w:szCs w:val="24"/>
-          <w:lang w:val="en-GB"/>
-        </w:rPr>
-        <w:t>really excited</w:t>
-      </w:r>
-      <w:proofErr w:type="gramEnd"/>
-      <w:r>
-        <w:rPr>
-          <w:sz w:val="24"/>
-          <w:szCs w:val="24"/>
-          <w:lang w:val="en-GB"/>
-        </w:rPr>
-        <w:t xml:space="preserve"> and passionate about the movies they like. They would even argue which movies are the best, who is a bigger fan etc. Well, there is a quite easy way to determine this and finally end all the quarrels among movie fans. Test yourself and share your results with your friends! </w:t>
+        <w:t xml:space="preserve">This website / quiz is all about the movies. Honestly, I don’t know a person who doesn’t love them. Many people think they are true movie enthusiast but not many of them really are. People can get really excited and passionate about the movies they like. They would even argue which movies are the best, who is a bigger fan etc. Well, there is a quite easy way to determine this and finally end all the quarrels among movie fans. Test yourself and share your results with your friends! </w:t>
       </w:r>
     </w:p>
     <w:p>
@@ -152,31 +120,7 @@
           <w:shd w:val="clear" w:color="auto" w:fill="FFFFFF"/>
           <w:lang w:val="en-GB"/>
         </w:rPr>
-        <w:t xml:space="preserve">“Snakes. Why’d it </w:t>
-      </w:r>
-      <w:proofErr w:type="gramStart"/>
-      <w:r>
-        <w:rPr>
-          <w:rFonts w:ascii="Lato" w:hAnsi="Lato"/>
-          <w:color w:val="333333"/>
-          <w:sz w:val="24"/>
-          <w:szCs w:val="24"/>
-          <w:shd w:val="clear" w:color="auto" w:fill="FFFFFF"/>
-          <w:lang w:val="en-GB"/>
-        </w:rPr>
-        <w:t>have</w:t>
-      </w:r>
-      <w:proofErr w:type="gramEnd"/>
-      <w:r>
-        <w:rPr>
-          <w:rFonts w:ascii="Lato" w:hAnsi="Lato"/>
-          <w:color w:val="333333"/>
-          <w:sz w:val="24"/>
-          <w:szCs w:val="24"/>
-          <w:shd w:val="clear" w:color="auto" w:fill="FFFFFF"/>
-          <w:lang w:val="en-GB"/>
-        </w:rPr>
-        <w:t xml:space="preserve"> to be snakes?”</w:t>
+        <w:t>“Snakes. Why’d it have to be snakes?”</w:t>
       </w:r>
     </w:p>
     <w:p>
@@ -240,6 +184,23 @@
           <w:szCs w:val="24"/>
           <w:lang w:val="en-GB"/>
         </w:rPr>
+        <w:t>I focused quite a lot on menti.com – which is a website that could be considered as a quiz website. I really like it from the design point of view and it is also very interesting. It brings a lot of features and nice surprises in comparison with other traditional quiz websites. It feels personal, funny, exciting, appealing. That’s what I would like to aim for.</w:t>
+      </w:r>
+    </w:p>
+    <w:p>
+      <w:pPr>
+        <w:rPr>
+          <w:sz w:val="24"/>
+          <w:szCs w:val="24"/>
+          <w:lang w:val="en-GB"/>
+        </w:rPr>
+      </w:pPr>
+      <w:r>
+        <w:rPr>
+          <w:sz w:val="24"/>
+          <w:szCs w:val="24"/>
+          <w:lang w:val="en-GB"/>
+        </w:rPr>
         <w:t xml:space="preserve">Apart from features I want to include, my research also helped me to understand what I want differently. Many of the quiz websites have no catching design, no added value, no surprise. These are the things I want to avoid. </w:t>
       </w:r>
     </w:p>
@@ -257,32 +218,7 @@
           <w:szCs w:val="24"/>
           <w:lang w:val="en-GB"/>
         </w:rPr>
-        <w:t>From technical point of view, I found that there may be some libraries and tools that might help me a lot. I decided to look more into Bootstrap, which may be very useful when considering designing part of my website. I do not see a reason not to use this modern tool and simplify my work.</w:t>
-      </w:r>
-    </w:p>
-    <w:p>
-      <w:pPr>
-        <w:rPr>
-          <w:sz w:val="24"/>
-          <w:szCs w:val="24"/>
-          <w:lang w:val="en-GB"/>
-        </w:rPr>
-      </w:pPr>
-      <w:r>
-        <w:rPr>
-          <w:sz w:val="24"/>
-          <w:szCs w:val="24"/>
-          <w:lang w:val="en-GB"/>
-        </w:rPr>
-        <w:t>Moreover, I would like to learn more and use jQuery library for JavaScript. It is supp</w:t>
-      </w:r>
-      <w:r>
-        <w:rPr>
-          <w:sz w:val="24"/>
-          <w:szCs w:val="24"/>
-          <w:lang w:val="en-GB"/>
-        </w:rPr>
-        <w:t xml:space="preserve">osed to ease working with functions and do more with less code. There are many brighter </w:t>
+        <w:t xml:space="preserve">From technical point of view, I found that there may be some libraries and tools that might help me a lot. I decided to look more into Bootstrap, which may be very useful when considering designing part of my website. I do not see a reason not to use this modern tool </w:t>
       </w:r>
       <w:r>
         <w:rPr>
@@ -291,8 +227,66 @@
           <w:lang w:val="en-GB"/>
         </w:rPr>
         <w:lastRenderedPageBreak/>
-        <w:t xml:space="preserve">programmers than I am, so why not use some of the paths they already paved. I am expecting jQuery to help me incorporate more features into my website easily. </w:t>
-      </w:r>
+        <w:t>and simplify my work.</w:t>
+      </w:r>
+      <w:r>
+        <w:rPr>
+          <w:sz w:val="24"/>
+          <w:szCs w:val="24"/>
+          <w:lang w:val="en-GB"/>
+        </w:rPr>
+        <w:t xml:space="preserve"> M</w:t>
+      </w:r>
+      <w:r>
+        <w:rPr>
+          <w:sz w:val="24"/>
+          <w:szCs w:val="24"/>
+          <w:lang w:val="en-GB"/>
+        </w:rPr>
+        <w:t>oreover, I would like to learn more and use jQuery library for JavaScript. It is supp</w:t>
+      </w:r>
+      <w:r>
+        <w:rPr>
+          <w:sz w:val="24"/>
+          <w:szCs w:val="24"/>
+          <w:lang w:val="en-GB"/>
+        </w:rPr>
+        <w:t xml:space="preserve">osed to ease working with functions and do more with less code. There are many brighter programmers than I am, so why not use some of the paths they already paved. I am expecting jQuery to help me incorporate more features into my website easily. </w:t>
+      </w:r>
+    </w:p>
+    <w:p>
+      <w:pPr>
+        <w:rPr>
+          <w:sz w:val="24"/>
+          <w:szCs w:val="24"/>
+          <w:lang w:val="en-GB"/>
+        </w:rPr>
+      </w:pPr>
+      <w:r>
+        <w:rPr>
+          <w:sz w:val="24"/>
+          <w:szCs w:val="24"/>
+          <w:lang w:val="en-GB"/>
+        </w:rPr>
+        <w:t xml:space="preserve">However, to be able to show my skills and abilities gained from past weeks, I will incorporate those libraries just as extras, either a separate page or extra features. </w:t>
+      </w:r>
+      <w:r>
+        <w:rPr>
+          <w:sz w:val="24"/>
+          <w:szCs w:val="24"/>
+          <w:lang w:val="en-GB"/>
+        </w:rPr>
+        <w:t xml:space="preserve">A person should have a good understanding and foundation first, then use the tools to ease off the work load. </w:t>
+      </w:r>
+    </w:p>
+    <w:p>
+      <w:pPr>
+        <w:rPr>
+          <w:sz w:val="24"/>
+          <w:szCs w:val="24"/>
+          <w:lang w:val="en-GB"/>
+        </w:rPr>
+      </w:pPr>
     </w:p>
     <w:p>
       <w:pPr>
@@ -382,25 +376,7 @@
           <w:szCs w:val="24"/>
           <w:lang w:val="en-GB"/>
         </w:rPr>
-        <w:t xml:space="preserve">Side bar – showing progress on the questions. </w:t>
-      </w:r>
-      <w:proofErr w:type="gramStart"/>
-      <w:r>
-        <w:rPr>
-          <w:sz w:val="24"/>
-          <w:szCs w:val="24"/>
-          <w:lang w:val="en-GB"/>
-        </w:rPr>
-        <w:t>Also</w:t>
-      </w:r>
-      <w:proofErr w:type="gramEnd"/>
-      <w:r>
-        <w:rPr>
-          <w:sz w:val="24"/>
-          <w:szCs w:val="24"/>
-          <w:lang w:val="en-GB"/>
-        </w:rPr>
-        <w:t xml:space="preserve"> to use the space more interestingly and efficiently</w:t>
+        <w:t>Side bar – showing progress on the questions. Also to use the space more interestingly and efficiently</w:t>
       </w:r>
     </w:p>
     <w:p>
@@ -444,25 +420,7 @@
           <w:szCs w:val="24"/>
           <w:lang w:val="en-GB"/>
         </w:rPr>
-        <w:t xml:space="preserve">Questions will contain pictures and sound elements – This way you can include so many more things into your questions such as parts of dialogue, locations, scenes, characters. </w:t>
-      </w:r>
-      <w:proofErr w:type="gramStart"/>
-      <w:r>
-        <w:rPr>
-          <w:sz w:val="24"/>
-          <w:szCs w:val="24"/>
-          <w:lang w:val="en-GB"/>
-        </w:rPr>
-        <w:t>Definitely more</w:t>
-      </w:r>
-      <w:proofErr w:type="gramEnd"/>
-      <w:r>
-        <w:rPr>
-          <w:sz w:val="24"/>
-          <w:szCs w:val="24"/>
-          <w:lang w:val="en-GB"/>
-        </w:rPr>
-        <w:t xml:space="preserve"> exciting than just plain text</w:t>
+        <w:t>Questions will contain pictures and sound elements – This way you can include so many more things into your questions such as parts of dialogue, locations, scenes, characters. Definitely more exciting than just plain text</w:t>
       </w:r>
     </w:p>
     <w:p>
@@ -695,21 +653,8 @@
         <w:rPr>
           <w:lang w:val="en-GB"/>
         </w:rPr>
-        <w:t xml:space="preserve">5. A sketch of an initial user interface for your site and some commentary on the motivation for your design, </w:t>
-      </w:r>
-      <w:proofErr w:type="gramStart"/>
-      <w:r>
-        <w:rPr>
-          <w:lang w:val="en-GB"/>
-        </w:rPr>
-        <w:t>i.e.</w:t>
-      </w:r>
-      <w:proofErr w:type="gramEnd"/>
-      <w:r>
-        <w:rPr>
-          <w:lang w:val="en-GB"/>
-        </w:rPr>
-        <w:t xml:space="preserve"> how does your design address the features you’ve listed. NB. Any designs can be hand-drawn and scanned/photographed for inclusion in your report. </w:t>
+        <w:lastRenderedPageBreak/>
+        <w:t xml:space="preserve">5. A sketch of an initial user interface for your site and some commentary on the motivation for your design, i.e. how does your design address the features you’ve listed. NB. Any designs can be hand-drawn and scanned/photographed for inclusion in your report. </w:t>
       </w:r>
     </w:p>
     <w:p>
@@ -730,22 +675,7 @@
         <w:rPr>
           <w:lang w:val="en-GB"/>
         </w:rPr>
-        <w:lastRenderedPageBreak/>
-        <w:t xml:space="preserve">6. As appropriate: any additional sections that you deem fit to describe your project. For example, if you have decided to implement a particular feature as an extension then this would be the place to report on it. </w:t>
-      </w:r>
-      <w:proofErr w:type="gramStart"/>
-      <w:r>
-        <w:rPr>
-          <w:lang w:val="en-GB"/>
-        </w:rPr>
-        <w:t>Similarly</w:t>
-      </w:r>
-      <w:proofErr w:type="gramEnd"/>
-      <w:r>
-        <w:rPr>
-          <w:lang w:val="en-GB"/>
-        </w:rPr>
-        <w:t xml:space="preserve"> if you intend to save data within the browse, then some description of the kinds of data that © Edinburgh Napier University Page 2 SET08101/401 Web Technologies 2021-2022 Trimester 2 you intend to store, how you will store it, and how it will be structured, should be reported on. </w:t>
+        <w:t xml:space="preserve">6. As appropriate: any additional sections that you deem fit to describe your project. For example, if you have decided to implement a particular feature as an extension then this would be the place to report on it. Similarly if you intend to save data within the browse, then some description of the kinds of data that © Edinburgh Napier University Page 2 SET08101/401 Web Technologies 2021-2022 Trimester 2 you intend to store, how you will store it, and how it will be structured, should be reported on. </w:t>
       </w:r>
     </w:p>
     <w:p>
@@ -766,35 +696,7 @@
         <w:rPr>
           <w:lang w:val="en-GB"/>
         </w:rPr>
-        <w:t xml:space="preserve">7.(Optional) You may include appendices in your report if you have too much material to fit within the </w:t>
-      </w:r>
-      <w:proofErr w:type="gramStart"/>
-      <w:r>
-        <w:rPr>
-          <w:lang w:val="en-GB"/>
-        </w:rPr>
-        <w:t>8 page</w:t>
-      </w:r>
-      <w:proofErr w:type="gramEnd"/>
-      <w:r>
-        <w:rPr>
-          <w:lang w:val="en-GB"/>
-        </w:rPr>
-        <w:t xml:space="preserve"> limit. Your report must be uploaded to Moodle by the deadline of 3PM on Friday 4th </w:t>
-      </w:r>
-      <w:proofErr w:type="gramStart"/>
-      <w:r>
-        <w:rPr>
-          <w:lang w:val="en-GB"/>
-        </w:rPr>
-        <w:t>March,</w:t>
-      </w:r>
-      <w:proofErr w:type="gramEnd"/>
-      <w:r>
-        <w:rPr>
-          <w:lang w:val="en-GB"/>
-        </w:rPr>
-        <w:t xml:space="preserve"> 2022.</w:t>
+        <w:t>7.(Optional) You may include appendices in your report if you have too much material to fit within the 8 page limit. Your report must be uploaded to Moodle by the deadline of 3PM on Friday 4th March, 2022.</w:t>
       </w:r>
     </w:p>
     <w:sectPr>

</xml_diff>

<commit_message>
Lab 5 CSS Flex learning
</commit_message>
<xml_diff>
--- a/Assessment Part 1.docx
+++ b/Assessment Part 1.docx
@@ -25,15 +25,28 @@
         <w:rPr>
           <w:lang w:val="en-GB"/>
         </w:rPr>
-        <w:t xml:space="preserve">he quiz that you are planning with enough background context for your reader to understand what you are trying to do. If you have a sample questions then you should include them here to ground the idea and help communicate it to the reader. </w:t>
-      </w:r>
-    </w:p>
-    <w:p>
-      <w:pPr>
-        <w:rPr>
-          <w:sz w:val="24"/>
-          <w:szCs w:val="24"/>
-          <w:lang w:val="en-GB"/>
+        <w:t xml:space="preserve">he quiz that you are planning with enough background context for your reader to understand what you are trying to do. If you have a </w:t>
+      </w:r>
+      <w:proofErr w:type="gramStart"/>
+      <w:r>
+        <w:rPr>
+          <w:lang w:val="en-GB"/>
+        </w:rPr>
+        <w:t>sample questions</w:t>
+      </w:r>
+      <w:proofErr w:type="gramEnd"/>
+      <w:r>
+        <w:rPr>
+          <w:lang w:val="en-GB"/>
+        </w:rPr>
+        <w:t xml:space="preserve"> then you should include them here to ground the idea and help communicate it to the reader. </w:t>
+      </w:r>
+    </w:p>
+    <w:p>
+      <w:pPr>
+        <w:rPr>
+          <w:sz w:val="24"/>
+          <w:szCs w:val="24"/>
         </w:rPr>
       </w:pPr>
     </w:p>
@@ -72,15 +85,33 @@
           <w:szCs w:val="24"/>
           <w:lang w:val="en-GB"/>
         </w:rPr>
-        <w:t xml:space="preserve">This website / quiz is all about the movies. Honestly, I don’t know a person who doesn’t love them. Many people think they are true movie enthusiast but not many of them really are. People can get really excited and passionate about the movies they like. They would even argue which movies are the best, who is a bigger fan etc. Well, there is a quite easy way to determine this and finally end all the quarrels among movie fans. Test yourself and share your results with your friends! </w:t>
-      </w:r>
-    </w:p>
-    <w:p>
-      <w:pPr>
-        <w:rPr>
-          <w:sz w:val="24"/>
-          <w:szCs w:val="24"/>
-          <w:lang w:val="en-GB"/>
+        <w:t xml:space="preserve">This website / quiz is all about the movies. Honestly, I don’t know a person who doesn’t love them. Many people think they are true movie enthusiast but not many of them really are. People can get </w:t>
+      </w:r>
+      <w:proofErr w:type="gramStart"/>
+      <w:r>
+        <w:rPr>
+          <w:sz w:val="24"/>
+          <w:szCs w:val="24"/>
+          <w:lang w:val="en-GB"/>
+        </w:rPr>
+        <w:t>really excited</w:t>
+      </w:r>
+      <w:proofErr w:type="gramEnd"/>
+      <w:r>
+        <w:rPr>
+          <w:sz w:val="24"/>
+          <w:szCs w:val="24"/>
+          <w:lang w:val="en-GB"/>
+        </w:rPr>
+        <w:t xml:space="preserve"> and passionate about the movies they like. They would even argue which movies are the best, who is a bigger fan. Well, there is a quite easy way to determine this and finally end all the quarrels among movie fans. Test yourself and share your results with your friends! </w:t>
+      </w:r>
+    </w:p>
+    <w:p>
+      <w:pPr>
+        <w:rPr>
+          <w:sz w:val="24"/>
+          <w:szCs w:val="24"/>
+          <w:lang w:val="en-US"/>
         </w:rPr>
       </w:pPr>
       <w:r>
@@ -90,6 +121,22 @@
           <w:lang w:val="en-GB"/>
         </w:rPr>
         <w:t xml:space="preserve">This quiz will consist of 10 questions, each one about a movie that belongs to some of the greatest movies (according to the author). These questions will be of multiple types, such as multiple choice, fill in the word, recognize a scene etc. To make this even more exciting, the questions will be getting harder and harder. </w:t>
+      </w:r>
+      <w:r>
+        <w:rPr>
+          <w:sz w:val="24"/>
+          <w:szCs w:val="24"/>
+          <w:lang w:val="en-GB"/>
+        </w:rPr>
+        <w:t xml:space="preserve">The sooner </w:t>
+      </w:r>
+      <w:r>
+        <w:rPr>
+          <w:sz w:val="24"/>
+          <w:szCs w:val="24"/>
+          <w:lang w:val="en-US"/>
+        </w:rPr>
+        <w:t xml:space="preserve">you answer, the more points you get. </w:t>
       </w:r>
     </w:p>
     <w:p>
@@ -120,7 +167,54 @@
           <w:shd w:val="clear" w:color="auto" w:fill="FFFFFF"/>
           <w:lang w:val="en-GB"/>
         </w:rPr>
-        <w:t>“Snakes. Why’d it have to be snakes?”</w:t>
+        <w:t xml:space="preserve">“Snakes. Why’d it </w:t>
+      </w:r>
+      <w:proofErr w:type="gramStart"/>
+      <w:r>
+        <w:rPr>
+          <w:rFonts w:ascii="Lato" w:hAnsi="Lato"/>
+          <w:color w:val="333333"/>
+          <w:sz w:val="24"/>
+          <w:szCs w:val="24"/>
+          <w:shd w:val="clear" w:color="auto" w:fill="FFFFFF"/>
+          <w:lang w:val="en-GB"/>
+        </w:rPr>
+        <w:t>have</w:t>
+      </w:r>
+      <w:proofErr w:type="gramEnd"/>
+      <w:r>
+        <w:rPr>
+          <w:rFonts w:ascii="Lato" w:hAnsi="Lato"/>
+          <w:color w:val="333333"/>
+          <w:sz w:val="24"/>
+          <w:szCs w:val="24"/>
+          <w:shd w:val="clear" w:color="auto" w:fill="FFFFFF"/>
+          <w:lang w:val="en-GB"/>
+        </w:rPr>
+        <w:t xml:space="preserve"> to be snakes?”</w:t>
+      </w:r>
+    </w:p>
+    <w:p>
+      <w:pPr>
+        <w:rPr>
+          <w:rFonts w:ascii="Lato" w:hAnsi="Lato"/>
+          <w:color w:val="333333"/>
+          <w:sz w:val="24"/>
+          <w:szCs w:val="24"/>
+          <w:shd w:val="clear" w:color="auto" w:fill="FFFFFF"/>
+          <w:lang w:val="en-GB"/>
+        </w:rPr>
+      </w:pPr>
+      <w:r>
+        <w:rPr>
+          <w:rFonts w:ascii="Lato" w:hAnsi="Lato"/>
+          <w:color w:val="333333"/>
+          <w:sz w:val="24"/>
+          <w:szCs w:val="24"/>
+          <w:shd w:val="clear" w:color="auto" w:fill="FFFFFF"/>
+          <w:lang w:val="en-GB"/>
+        </w:rPr>
+        <w:t>Answer: ……………………………</w:t>
       </w:r>
     </w:p>
     <w:p>
@@ -184,8 +278,162 @@
           <w:szCs w:val="24"/>
           <w:lang w:val="en-GB"/>
         </w:rPr>
-        <w:t>I focused quite a lot on menti.com – which is a website that could be considered as a quiz website. I really like it from the design point of view and it is also very interesting. It brings a lot of features and nice surprises in comparison with other traditional quiz websites. It feels personal, funny, exciting, appealing. That’s what I would like to aim for.</w:t>
-      </w:r>
+        <w:t xml:space="preserve">I focused quite a lot on menti.com – which is a website that could be considered as a quiz website. I really like it from the design point of </w:t>
+      </w:r>
+      <w:r>
+        <w:rPr>
+          <w:sz w:val="24"/>
+          <w:szCs w:val="24"/>
+          <w:lang w:val="en-GB"/>
+        </w:rPr>
+        <w:t>view,</w:t>
+      </w:r>
+      <w:r>
+        <w:rPr>
+          <w:sz w:val="24"/>
+          <w:szCs w:val="24"/>
+          <w:lang w:val="en-GB"/>
+        </w:rPr>
+        <w:t xml:space="preserve"> and it is also very interesting. It brings a lot of features and nice surprises in comparison with other traditional quiz websites. It feels personal, funny, exciting, appealing. That’s what I would like to aim for.</w:t>
+      </w:r>
+    </w:p>
+    <w:p>
+      <w:pPr>
+        <w:rPr>
+          <w:sz w:val="24"/>
+          <w:szCs w:val="24"/>
+          <w:lang w:val="en-GB"/>
+        </w:rPr>
+      </w:pPr>
+      <w:r>
+        <w:rPr>
+          <w:sz w:val="24"/>
+          <w:szCs w:val="24"/>
+          <w:lang w:val="en-GB"/>
+        </w:rPr>
+        <w:t xml:space="preserve">Things to aim for: </w:t>
+      </w:r>
+    </w:p>
+    <w:p>
+      <w:pPr>
+        <w:pStyle w:val="Odsekzoznamu"/>
+        <w:numPr>
+          <w:ilvl w:val="0"/>
+          <w:numId w:val="6"/>
+        </w:numPr>
+        <w:rPr>
+          <w:sz w:val="24"/>
+          <w:szCs w:val="24"/>
+          <w:lang w:val="en-GB"/>
+        </w:rPr>
+      </w:pPr>
+      <w:r>
+        <w:rPr>
+          <w:sz w:val="24"/>
+          <w:szCs w:val="24"/>
+          <w:lang w:val="en-GB"/>
+        </w:rPr>
+        <w:t>Interesting design</w:t>
+      </w:r>
+    </w:p>
+    <w:p>
+      <w:pPr>
+        <w:pStyle w:val="Odsekzoznamu"/>
+        <w:numPr>
+          <w:ilvl w:val="0"/>
+          <w:numId w:val="6"/>
+        </w:numPr>
+        <w:rPr>
+          <w:sz w:val="24"/>
+          <w:szCs w:val="24"/>
+          <w:lang w:val="en-GB"/>
+        </w:rPr>
+      </w:pPr>
+      <w:r>
+        <w:rPr>
+          <w:sz w:val="24"/>
+          <w:szCs w:val="24"/>
+          <w:lang w:val="en-GB"/>
+        </w:rPr>
+        <w:t>Concise questions</w:t>
+      </w:r>
+    </w:p>
+    <w:p>
+      <w:pPr>
+        <w:pStyle w:val="Odsekzoznamu"/>
+        <w:numPr>
+          <w:ilvl w:val="0"/>
+          <w:numId w:val="6"/>
+        </w:numPr>
+        <w:rPr>
+          <w:sz w:val="24"/>
+          <w:szCs w:val="24"/>
+          <w:lang w:val="en-GB"/>
+        </w:rPr>
+      </w:pPr>
+      <w:r>
+        <w:rPr>
+          <w:sz w:val="24"/>
+          <w:szCs w:val="24"/>
+          <w:lang w:val="en-GB"/>
+        </w:rPr>
+        <w:t>Personalized experience</w:t>
+      </w:r>
+    </w:p>
+    <w:p>
+      <w:pPr>
+        <w:pStyle w:val="Odsekzoznamu"/>
+        <w:numPr>
+          <w:ilvl w:val="0"/>
+          <w:numId w:val="6"/>
+        </w:numPr>
+        <w:rPr>
+          <w:sz w:val="24"/>
+          <w:szCs w:val="24"/>
+          <w:lang w:val="en-GB"/>
+        </w:rPr>
+      </w:pPr>
+      <w:r>
+        <w:rPr>
+          <w:sz w:val="24"/>
+          <w:szCs w:val="24"/>
+          <w:lang w:val="en-GB"/>
+        </w:rPr>
+        <w:lastRenderedPageBreak/>
+        <w:t>Diversity of question types</w:t>
+      </w:r>
+    </w:p>
+    <w:p>
+      <w:pPr>
+        <w:pStyle w:val="Odsekzoznamu"/>
+        <w:numPr>
+          <w:ilvl w:val="0"/>
+          <w:numId w:val="6"/>
+        </w:numPr>
+        <w:rPr>
+          <w:sz w:val="24"/>
+          <w:szCs w:val="24"/>
+          <w:lang w:val="en-GB"/>
+        </w:rPr>
+      </w:pPr>
+      <w:r>
+        <w:rPr>
+          <w:sz w:val="24"/>
+          <w:szCs w:val="24"/>
+          <w:lang w:val="en-GB"/>
+        </w:rPr>
+        <w:t>Short and simple</w:t>
+      </w:r>
+    </w:p>
+    <w:p>
+      <w:pPr>
+        <w:pStyle w:val="Odsekzoznamu"/>
+        <w:rPr>
+          <w:sz w:val="24"/>
+          <w:szCs w:val="24"/>
+          <w:lang w:val="en-GB"/>
+        </w:rPr>
+      </w:pPr>
     </w:p>
     <w:p>
       <w:pPr>
@@ -218,16 +466,122 @@
           <w:szCs w:val="24"/>
           <w:lang w:val="en-GB"/>
         </w:rPr>
-        <w:t xml:space="preserve">From technical point of view, I found that there may be some libraries and tools that might help me a lot. I decided to look more into Bootstrap, which may be very useful when considering designing part of my website. I do not see a reason not to use this modern tool </w:t>
-      </w:r>
-      <w:r>
-        <w:rPr>
-          <w:sz w:val="24"/>
-          <w:szCs w:val="24"/>
-          <w:lang w:val="en-GB"/>
-        </w:rPr>
-        <w:lastRenderedPageBreak/>
-        <w:t>and simplify my work.</w:t>
+        <w:t xml:space="preserve">Things to avoid: </w:t>
+      </w:r>
+    </w:p>
+    <w:p>
+      <w:pPr>
+        <w:pStyle w:val="Odsekzoznamu"/>
+        <w:numPr>
+          <w:ilvl w:val="0"/>
+          <w:numId w:val="6"/>
+        </w:numPr>
+        <w:rPr>
+          <w:sz w:val="24"/>
+          <w:szCs w:val="24"/>
+          <w:lang w:val="en-GB"/>
+        </w:rPr>
+      </w:pPr>
+      <w:r>
+        <w:rPr>
+          <w:sz w:val="24"/>
+          <w:szCs w:val="24"/>
+          <w:lang w:val="en-GB"/>
+        </w:rPr>
+        <w:t>Boring the players</w:t>
+      </w:r>
+    </w:p>
+    <w:p>
+      <w:pPr>
+        <w:pStyle w:val="Odsekzoznamu"/>
+        <w:numPr>
+          <w:ilvl w:val="0"/>
+          <w:numId w:val="6"/>
+        </w:numPr>
+        <w:rPr>
+          <w:sz w:val="24"/>
+          <w:szCs w:val="24"/>
+          <w:lang w:val="en-GB"/>
+        </w:rPr>
+      </w:pPr>
+      <w:r>
+        <w:rPr>
+          <w:sz w:val="24"/>
+          <w:szCs w:val="24"/>
+          <w:lang w:val="en-GB"/>
+        </w:rPr>
+        <w:t>Bugs</w:t>
+      </w:r>
+    </w:p>
+    <w:p>
+      <w:pPr>
+        <w:pStyle w:val="Odsekzoznamu"/>
+        <w:numPr>
+          <w:ilvl w:val="0"/>
+          <w:numId w:val="6"/>
+        </w:numPr>
+        <w:rPr>
+          <w:sz w:val="24"/>
+          <w:szCs w:val="24"/>
+          <w:lang w:val="en-GB"/>
+        </w:rPr>
+      </w:pPr>
+      <w:r>
+        <w:rPr>
+          <w:sz w:val="24"/>
+          <w:szCs w:val="24"/>
+          <w:lang w:val="en-GB"/>
+        </w:rPr>
+        <w:t>Not enough clarity in design</w:t>
+      </w:r>
+    </w:p>
+    <w:p>
+      <w:pPr>
+        <w:pStyle w:val="Odsekzoznamu"/>
+        <w:numPr>
+          <w:ilvl w:val="0"/>
+          <w:numId w:val="6"/>
+        </w:numPr>
+        <w:rPr>
+          <w:sz w:val="24"/>
+          <w:szCs w:val="24"/>
+          <w:lang w:val="en-GB"/>
+        </w:rPr>
+      </w:pPr>
+      <w:r>
+        <w:rPr>
+          <w:sz w:val="24"/>
+          <w:szCs w:val="24"/>
+          <w:lang w:val="en-GB"/>
+        </w:rPr>
+        <w:t xml:space="preserve">No added value / surprise </w:t>
+      </w:r>
+    </w:p>
+    <w:p>
+      <w:pPr>
+        <w:pStyle w:val="Odsekzoznamu"/>
+        <w:rPr>
+          <w:sz w:val="24"/>
+          <w:szCs w:val="24"/>
+          <w:lang w:val="en-GB"/>
+        </w:rPr>
+      </w:pPr>
+    </w:p>
+    <w:p>
+      <w:pPr>
+        <w:rPr>
+          <w:sz w:val="24"/>
+          <w:szCs w:val="24"/>
+          <w:lang w:val="en-GB"/>
+        </w:rPr>
+      </w:pPr>
+      <w:r>
+        <w:rPr>
+          <w:sz w:val="24"/>
+          <w:szCs w:val="24"/>
+          <w:lang w:val="en-GB"/>
+        </w:rPr>
+        <w:t>From technical point of view, I found that there may be some libraries and tools that might help me a lot. I decided to look more into Bootstrap, which may be very useful when considering designing part of my website. I do not see a reason not to use this modern tool and simplify my work.</w:t>
       </w:r>
       <w:r>
         <w:rPr>
@@ -276,15 +630,48 @@
           <w:szCs w:val="24"/>
           <w:lang w:val="en-GB"/>
         </w:rPr>
-        <w:t xml:space="preserve">A person should have a good understanding and foundation first, then use the tools to ease off the work load. </w:t>
-      </w:r>
-    </w:p>
-    <w:p>
-      <w:pPr>
-        <w:rPr>
-          <w:sz w:val="24"/>
-          <w:szCs w:val="24"/>
-          <w:lang w:val="en-GB"/>
+        <w:t xml:space="preserve">A person should have a good understanding </w:t>
+      </w:r>
+      <w:r>
+        <w:rPr>
+          <w:sz w:val="24"/>
+          <w:szCs w:val="24"/>
+          <w:lang w:val="en-GB"/>
+        </w:rPr>
+        <w:t>of</w:t>
+      </w:r>
+      <w:r>
+        <w:rPr>
+          <w:sz w:val="24"/>
+          <w:szCs w:val="24"/>
+          <w:lang w:val="en-GB"/>
+        </w:rPr>
+        <w:t xml:space="preserve"> foundation first, then use the tools to ease off the </w:t>
+      </w:r>
+      <w:proofErr w:type="gramStart"/>
+      <w:r>
+        <w:rPr>
+          <w:sz w:val="24"/>
+          <w:szCs w:val="24"/>
+          <w:lang w:val="en-GB"/>
+        </w:rPr>
+        <w:t>work load</w:t>
+      </w:r>
+      <w:proofErr w:type="gramEnd"/>
+      <w:r>
+        <w:rPr>
+          <w:sz w:val="24"/>
+          <w:szCs w:val="24"/>
+          <w:lang w:val="en-GB"/>
+        </w:rPr>
+        <w:t xml:space="preserve">. </w:t>
+      </w:r>
+    </w:p>
+    <w:p>
+      <w:pPr>
+        <w:rPr>
+          <w:sz w:val="24"/>
+          <w:szCs w:val="24"/>
         </w:rPr>
       </w:pPr>
     </w:p>
@@ -356,6 +743,14 @@
         </w:rPr>
         <w:t>Drop down menu – For navigation between pages</w:t>
       </w:r>
+      <w:r>
+        <w:rPr>
+          <w:sz w:val="24"/>
+          <w:szCs w:val="24"/>
+          <w:lang w:val="en-GB"/>
+        </w:rPr>
+        <w:t>. Concise, good looking. Opened after clicking on the icon</w:t>
+      </w:r>
     </w:p>
     <w:p>
       <w:pPr>
@@ -376,7 +771,23 @@
           <w:szCs w:val="24"/>
           <w:lang w:val="en-GB"/>
         </w:rPr>
-        <w:t>Side bar – showing progress on the questions. Also to use the space more interestingly and efficiently</w:t>
+        <w:t xml:space="preserve">Side bar – showing progress on the questions. </w:t>
+      </w:r>
+      <w:r>
+        <w:rPr>
+          <w:sz w:val="24"/>
+          <w:szCs w:val="24"/>
+          <w:lang w:val="en-GB"/>
+        </w:rPr>
+        <w:t>Also,</w:t>
+      </w:r>
+      <w:r>
+        <w:rPr>
+          <w:sz w:val="24"/>
+          <w:szCs w:val="24"/>
+          <w:lang w:val="en-GB"/>
+        </w:rPr>
+        <w:t xml:space="preserve"> to use the space more efficiently</w:t>
       </w:r>
     </w:p>
     <w:p>
@@ -400,6 +811,14 @@
         </w:rPr>
         <w:t>Different types of questions – To keep the player entertained and to spice things up a little bit</w:t>
       </w:r>
+      <w:r>
+        <w:rPr>
+          <w:sz w:val="24"/>
+          <w:szCs w:val="24"/>
+          <w:lang w:val="en-GB"/>
+        </w:rPr>
+        <w:t xml:space="preserve">. To distinguish my website from hundreds of others. </w:t>
+      </w:r>
     </w:p>
     <w:p>
       <w:pPr>
@@ -420,7 +839,25 @@
           <w:szCs w:val="24"/>
           <w:lang w:val="en-GB"/>
         </w:rPr>
-        <w:t>Questions will contain pictures and sound elements – This way you can include so many more things into your questions such as parts of dialogue, locations, scenes, characters. Definitely more exciting than just plain text</w:t>
+        <w:t xml:space="preserve">Questions will contain pictures and sound elements – This way you can include so many more things into your questions such as parts of dialogue, locations, scenes, characters. </w:t>
+      </w:r>
+      <w:proofErr w:type="gramStart"/>
+      <w:r>
+        <w:rPr>
+          <w:sz w:val="24"/>
+          <w:szCs w:val="24"/>
+          <w:lang w:val="en-GB"/>
+        </w:rPr>
+        <w:t>Definitely more</w:t>
+      </w:r>
+      <w:proofErr w:type="gramEnd"/>
+      <w:r>
+        <w:rPr>
+          <w:sz w:val="24"/>
+          <w:szCs w:val="24"/>
+          <w:lang w:val="en-GB"/>
+        </w:rPr>
+        <w:t xml:space="preserve"> exciting than just plain text</w:t>
       </w:r>
     </w:p>
     <w:p>
@@ -522,6 +959,7 @@
         <w:rPr>
           <w:lang w:val="en-GB"/>
         </w:rPr>
+        <w:lastRenderedPageBreak/>
         <w:t>Possible extensions / features</w:t>
       </w:r>
     </w:p>
@@ -568,6 +1006,14 @@
         </w:rPr>
         <w:t xml:space="preserve">Multiple Quizzes to choose from </w:t>
       </w:r>
+      <w:r>
+        <w:rPr>
+          <w:sz w:val="24"/>
+          <w:szCs w:val="24"/>
+          <w:lang w:val="en-GB"/>
+        </w:rPr>
+        <w:t>(different topics)</w:t>
+      </w:r>
     </w:p>
     <w:p>
       <w:pPr>
@@ -588,7 +1034,7 @@
           <w:szCs w:val="24"/>
           <w:lang w:val="en-GB"/>
         </w:rPr>
-        <w:t>Assigning random picture to the user – To show on leader board</w:t>
+        <w:t>Allow users to create their own quizzes</w:t>
       </w:r>
     </w:p>
     <w:p>
@@ -610,6 +1056,36 @@
           <w:szCs w:val="24"/>
           <w:lang w:val="en-GB"/>
         </w:rPr>
+        <w:t>Assigning random picture to the user – To show on leader board</w:t>
+      </w:r>
+      <w:r>
+        <w:rPr>
+          <w:sz w:val="24"/>
+          <w:szCs w:val="24"/>
+          <w:lang w:val="en-GB"/>
+        </w:rPr>
+        <w:t>, adds a bit of fun</w:t>
+      </w:r>
+    </w:p>
+    <w:p>
+      <w:pPr>
+        <w:pStyle w:val="Odsekzoznamu"/>
+        <w:numPr>
+          <w:ilvl w:val="0"/>
+          <w:numId w:val="3"/>
+        </w:numPr>
+        <w:rPr>
+          <w:sz w:val="24"/>
+          <w:szCs w:val="24"/>
+          <w:lang w:val="en-GB"/>
+        </w:rPr>
+      </w:pPr>
+      <w:r>
+        <w:rPr>
+          <w:sz w:val="24"/>
+          <w:szCs w:val="24"/>
+          <w:lang w:val="en-GB"/>
+        </w:rPr>
         <w:t>Using database to store the results</w:t>
       </w:r>
     </w:p>
@@ -653,8 +1129,21 @@
         <w:rPr>
           <w:lang w:val="en-GB"/>
         </w:rPr>
-        <w:lastRenderedPageBreak/>
-        <w:t xml:space="preserve">5. A sketch of an initial user interface for your site and some commentary on the motivation for your design, i.e. how does your design address the features you’ve listed. NB. Any designs can be hand-drawn and scanned/photographed for inclusion in your report. </w:t>
+        <w:t xml:space="preserve">5. A sketch of an initial user interface for your site and some commentary on the motivation for your design, </w:t>
+      </w:r>
+      <w:proofErr w:type="gramStart"/>
+      <w:r>
+        <w:rPr>
+          <w:lang w:val="en-GB"/>
+        </w:rPr>
+        <w:t>i.e.</w:t>
+      </w:r>
+      <w:proofErr w:type="gramEnd"/>
+      <w:r>
+        <w:rPr>
+          <w:lang w:val="en-GB"/>
+        </w:rPr>
+        <w:t xml:space="preserve"> how does your design address the features you’ve listed. NB. Any designs can be hand-drawn and scanned/photographed for inclusion in your report. </w:t>
       </w:r>
     </w:p>
     <w:p>
@@ -675,7 +1164,21 @@
         <w:rPr>
           <w:lang w:val="en-GB"/>
         </w:rPr>
-        <w:t xml:space="preserve">6. As appropriate: any additional sections that you deem fit to describe your project. For example, if you have decided to implement a particular feature as an extension then this would be the place to report on it. Similarly if you intend to save data within the browse, then some description of the kinds of data that © Edinburgh Napier University Page 2 SET08101/401 Web Technologies 2021-2022 Trimester 2 you intend to store, how you will store it, and how it will be structured, should be reported on. </w:t>
+        <w:t xml:space="preserve">6. As appropriate: any additional sections that you deem fit to describe your project. For example, if you have decided to implement a particular feature as an extension then this would be the place to report on it. </w:t>
+      </w:r>
+      <w:proofErr w:type="gramStart"/>
+      <w:r>
+        <w:rPr>
+          <w:lang w:val="en-GB"/>
+        </w:rPr>
+        <w:t>Similarly</w:t>
+      </w:r>
+      <w:proofErr w:type="gramEnd"/>
+      <w:r>
+        <w:rPr>
+          <w:lang w:val="en-GB"/>
+        </w:rPr>
+        <w:t xml:space="preserve"> if you intend to save data within the browse, then some description of the kinds of data that © Edinburgh Napier University Page 2 SET08101/401 Web Technologies 2021-2022 Trimester 2 you intend to store, how you will store it, and how it will be structured, should be reported on. </w:t>
       </w:r>
     </w:p>
     <w:p>
@@ -696,7 +1199,35 @@
         <w:rPr>
           <w:lang w:val="en-GB"/>
         </w:rPr>
-        <w:t>7.(Optional) You may include appendices in your report if you have too much material to fit within the 8 page limit. Your report must be uploaded to Moodle by the deadline of 3PM on Friday 4th March, 2022.</w:t>
+        <w:t xml:space="preserve">7.(Optional) You may include appendices in your report if you have too much material to fit within the </w:t>
+      </w:r>
+      <w:proofErr w:type="gramStart"/>
+      <w:r>
+        <w:rPr>
+          <w:lang w:val="en-GB"/>
+        </w:rPr>
+        <w:t>8 page</w:t>
+      </w:r>
+      <w:proofErr w:type="gramEnd"/>
+      <w:r>
+        <w:rPr>
+          <w:lang w:val="en-GB"/>
+        </w:rPr>
+        <w:t xml:space="preserve"> limit. Your report must be uploaded to Moodle by the deadline of 3PM on Friday 4th </w:t>
+      </w:r>
+      <w:proofErr w:type="gramStart"/>
+      <w:r>
+        <w:rPr>
+          <w:lang w:val="en-GB"/>
+        </w:rPr>
+        <w:t>March,</w:t>
+      </w:r>
+      <w:proofErr w:type="gramEnd"/>
+      <w:r>
+        <w:rPr>
+          <w:lang w:val="en-GB"/>
+        </w:rPr>
+        <w:t xml:space="preserve"> 2022.</w:t>
       </w:r>
     </w:p>
     <w:sectPr>
@@ -712,6 +1243,118 @@
 <file path=word/numbering.xml><?xml version="1.0" encoding="utf-8"?>
 <w:numbering xmlns:wpc="http://schemas.microsoft.com/office/word/2010/wordprocessingCanvas" xmlns:cx="http://schemas.microsoft.com/office/drawing/2014/chartex" xmlns:cx1="http://schemas.microsoft.com/office/drawing/2015/9/8/chartex" xmlns:cx2="http://schemas.microsoft.com/office/drawing/2015/10/21/chartex" xmlns:cx3="http://schemas.microsoft.com/office/drawing/2016/5/9/chartex" xmlns:cx4="http://schemas.microsoft.com/office/drawing/2016/5/10/chartex" xmlns:cx5="http://schemas.microsoft.com/office/drawing/2016/5/11/chartex" xmlns:cx6="http://schemas.microsoft.com/office/drawing/2016/5/12/chartex" xmlns:cx7="http://schemas.microsoft.com/office/drawing/2016/5/13/chartex" xmlns:cx8="http://schemas.microsoft.com/office/drawing/2016/5/14/chartex" xmlns:mc="http://schemas.openxmlformats.org/markup-compatibility/2006" xmlns:aink="http://schemas.microsoft.com/office/drawing/2016/ink" xmlns:am3d="http://schemas.microsoft.com/office/drawing/2017/model3d" xmlns:o="urn:schemas-microsoft-com:office:office" xmlns:r="http://schemas.openxmlformats.org/officeDocument/2006/relationships" xmlns:m="http://schemas.openxmlformats.org/officeDocument/2006/math" xmlns:v="urn:schemas-microsoft-com:vml" xmlns:wp14="http://schemas.microsoft.com/office/word/2010/wordprocessingDrawing" xmlns:wp="http://schemas.openxmlformats.org/drawingml/2006/wordprocessingDrawing" xmlns:w10="urn:schemas-microsoft-com:office:word" xmlns:w="http://schemas.openxmlformats.org/wordprocessingml/2006/main" xmlns:w14="http://schemas.microsoft.com/office/word/2010/wordml" xmlns:w15="http://schemas.microsoft.com/office/word/2012/wordml" xmlns:w16cex="http://schemas.microsoft.com/office/word/2018/wordml/cex" xmlns:w16cid="http://schemas.microsoft.com/office/word/2016/wordml/cid" xmlns:w16="http://schemas.microsoft.com/office/word/2018/wordml" xmlns:w16sdtdh="http://schemas.microsoft.com/office/word/2020/wordml/sdtdatahash" xmlns:w16se="http://schemas.microsoft.com/office/word/2015/wordml/symex" xmlns:wpg="http://schemas.microsoft.com/office/word/2010/wordprocessingGroup" xmlns:wpi="http://schemas.microsoft.com/office/word/2010/wordprocessingInk" xmlns:wne="http://schemas.microsoft.com/office/word/2006/wordml" xmlns:wps="http://schemas.microsoft.com/office/word/2010/wordprocessingShape" mc:Ignorable="w14 w15 w16se w16cid w16 w16cex w16sdtdh wp14">
   <w:abstractNum w:abstractNumId="0" w15:restartNumberingAfterBreak="0">
+    <w:nsid w:val="09524883"/>
+    <w:multiLevelType w:val="hybridMultilevel"/>
+    <w:tmpl w:val="28CC936C"/>
+    <w:lvl w:ilvl="0" w:tplc="215C0C74">
+      <w:numFmt w:val="bullet"/>
+      <w:lvlText w:val="-"/>
+      <w:lvlJc w:val="left"/>
+      <w:pPr>
+        <w:ind w:left="720" w:hanging="360"/>
+      </w:pPr>
+      <w:rPr>
+        <w:rFonts w:ascii="Calibri" w:eastAsiaTheme="minorHAnsi" w:hAnsi="Calibri" w:cs="Calibri" w:hint="default"/>
+      </w:rPr>
+    </w:lvl>
+    <w:lvl w:ilvl="1" w:tplc="08090003" w:tentative="1">
+      <w:start w:val="1"/>
+      <w:numFmt w:val="bullet"/>
+      <w:lvlText w:val="o"/>
+      <w:lvlJc w:val="left"/>
+      <w:pPr>
+        <w:ind w:left="1440" w:hanging="360"/>
+      </w:pPr>
+      <w:rPr>
+        <w:rFonts w:ascii="Courier New" w:hAnsi="Courier New" w:cs="Courier New" w:hint="default"/>
+      </w:rPr>
+    </w:lvl>
+    <w:lvl w:ilvl="2" w:tplc="08090005" w:tentative="1">
+      <w:start w:val="1"/>
+      <w:numFmt w:val="bullet"/>
+      <w:lvlText w:val=""/>
+      <w:lvlJc w:val="left"/>
+      <w:pPr>
+        <w:ind w:left="2160" w:hanging="360"/>
+      </w:pPr>
+      <w:rPr>
+        <w:rFonts w:ascii="Wingdings" w:hAnsi="Wingdings" w:hint="default"/>
+      </w:rPr>
+    </w:lvl>
+    <w:lvl w:ilvl="3" w:tplc="08090001" w:tentative="1">
+      <w:start w:val="1"/>
+      <w:numFmt w:val="bullet"/>
+      <w:lvlText w:val=""/>
+      <w:lvlJc w:val="left"/>
+      <w:pPr>
+        <w:ind w:left="2880" w:hanging="360"/>
+      </w:pPr>
+      <w:rPr>
+        <w:rFonts w:ascii="Symbol" w:hAnsi="Symbol" w:hint="default"/>
+      </w:rPr>
+    </w:lvl>
+    <w:lvl w:ilvl="4" w:tplc="08090003" w:tentative="1">
+      <w:start w:val="1"/>
+      <w:numFmt w:val="bullet"/>
+      <w:lvlText w:val="o"/>
+      <w:lvlJc w:val="left"/>
+      <w:pPr>
+        <w:ind w:left="3600" w:hanging="360"/>
+      </w:pPr>
+      <w:rPr>
+        <w:rFonts w:ascii="Courier New" w:hAnsi="Courier New" w:cs="Courier New" w:hint="default"/>
+      </w:rPr>
+    </w:lvl>
+    <w:lvl w:ilvl="5" w:tplc="08090005" w:tentative="1">
+      <w:start w:val="1"/>
+      <w:numFmt w:val="bullet"/>
+      <w:lvlText w:val=""/>
+      <w:lvlJc w:val="left"/>
+      <w:pPr>
+        <w:ind w:left="4320" w:hanging="360"/>
+      </w:pPr>
+      <w:rPr>
+        <w:rFonts w:ascii="Wingdings" w:hAnsi="Wingdings" w:hint="default"/>
+      </w:rPr>
+    </w:lvl>
+    <w:lvl w:ilvl="6" w:tplc="08090001" w:tentative="1">
+      <w:start w:val="1"/>
+      <w:numFmt w:val="bullet"/>
+      <w:lvlText w:val=""/>
+      <w:lvlJc w:val="left"/>
+      <w:pPr>
+        <w:ind w:left="5040" w:hanging="360"/>
+      </w:pPr>
+      <w:rPr>
+        <w:rFonts w:ascii="Symbol" w:hAnsi="Symbol" w:hint="default"/>
+      </w:rPr>
+    </w:lvl>
+    <w:lvl w:ilvl="7" w:tplc="08090003" w:tentative="1">
+      <w:start w:val="1"/>
+      <w:numFmt w:val="bullet"/>
+      <w:lvlText w:val="o"/>
+      <w:lvlJc w:val="left"/>
+      <w:pPr>
+        <w:ind w:left="5760" w:hanging="360"/>
+      </w:pPr>
+      <w:rPr>
+        <w:rFonts w:ascii="Courier New" w:hAnsi="Courier New" w:cs="Courier New" w:hint="default"/>
+      </w:rPr>
+    </w:lvl>
+    <w:lvl w:ilvl="8" w:tplc="08090005" w:tentative="1">
+      <w:start w:val="1"/>
+      <w:numFmt w:val="bullet"/>
+      <w:lvlText w:val=""/>
+      <w:lvlJc w:val="left"/>
+      <w:pPr>
+        <w:ind w:left="6480" w:hanging="360"/>
+      </w:pPr>
+      <w:rPr>
+        <w:rFonts w:ascii="Wingdings" w:hAnsi="Wingdings" w:hint="default"/>
+      </w:rPr>
+    </w:lvl>
+  </w:abstractNum>
+  <w:abstractNum w:abstractNumId="1" w15:restartNumberingAfterBreak="0">
     <w:nsid w:val="166D166C"/>
     <w:multiLevelType w:val="hybridMultilevel"/>
     <w:tmpl w:val="358EEBEC"/>
@@ -824,7 +1467,119 @@
       </w:rPr>
     </w:lvl>
   </w:abstractNum>
-  <w:abstractNum w:abstractNumId="1" w15:restartNumberingAfterBreak="0">
+  <w:abstractNum w:abstractNumId="2" w15:restartNumberingAfterBreak="0">
+    <w:nsid w:val="254206BA"/>
+    <w:multiLevelType w:val="hybridMultilevel"/>
+    <w:tmpl w:val="EB743FBA"/>
+    <w:lvl w:ilvl="0" w:tplc="1B2A7B7C">
+      <w:numFmt w:val="bullet"/>
+      <w:lvlText w:val=""/>
+      <w:lvlJc w:val="left"/>
+      <w:pPr>
+        <w:ind w:left="720" w:hanging="360"/>
+      </w:pPr>
+      <w:rPr>
+        <w:rFonts w:ascii="Symbol" w:eastAsiaTheme="minorHAnsi" w:hAnsi="Symbol" w:cstheme="minorBidi" w:hint="default"/>
+      </w:rPr>
+    </w:lvl>
+    <w:lvl w:ilvl="1" w:tplc="08090003" w:tentative="1">
+      <w:start w:val="1"/>
+      <w:numFmt w:val="bullet"/>
+      <w:lvlText w:val="o"/>
+      <w:lvlJc w:val="left"/>
+      <w:pPr>
+        <w:ind w:left="1440" w:hanging="360"/>
+      </w:pPr>
+      <w:rPr>
+        <w:rFonts w:ascii="Courier New" w:hAnsi="Courier New" w:cs="Courier New" w:hint="default"/>
+      </w:rPr>
+    </w:lvl>
+    <w:lvl w:ilvl="2" w:tplc="08090005" w:tentative="1">
+      <w:start w:val="1"/>
+      <w:numFmt w:val="bullet"/>
+      <w:lvlText w:val=""/>
+      <w:lvlJc w:val="left"/>
+      <w:pPr>
+        <w:ind w:left="2160" w:hanging="360"/>
+      </w:pPr>
+      <w:rPr>
+        <w:rFonts w:ascii="Wingdings" w:hAnsi="Wingdings" w:hint="default"/>
+      </w:rPr>
+    </w:lvl>
+    <w:lvl w:ilvl="3" w:tplc="08090001" w:tentative="1">
+      <w:start w:val="1"/>
+      <w:numFmt w:val="bullet"/>
+      <w:lvlText w:val=""/>
+      <w:lvlJc w:val="left"/>
+      <w:pPr>
+        <w:ind w:left="2880" w:hanging="360"/>
+      </w:pPr>
+      <w:rPr>
+        <w:rFonts w:ascii="Symbol" w:hAnsi="Symbol" w:hint="default"/>
+      </w:rPr>
+    </w:lvl>
+    <w:lvl w:ilvl="4" w:tplc="08090003" w:tentative="1">
+      <w:start w:val="1"/>
+      <w:numFmt w:val="bullet"/>
+      <w:lvlText w:val="o"/>
+      <w:lvlJc w:val="left"/>
+      <w:pPr>
+        <w:ind w:left="3600" w:hanging="360"/>
+      </w:pPr>
+      <w:rPr>
+        <w:rFonts w:ascii="Courier New" w:hAnsi="Courier New" w:cs="Courier New" w:hint="default"/>
+      </w:rPr>
+    </w:lvl>
+    <w:lvl w:ilvl="5" w:tplc="08090005" w:tentative="1">
+      <w:start w:val="1"/>
+      <w:numFmt w:val="bullet"/>
+      <w:lvlText w:val=""/>
+      <w:lvlJc w:val="left"/>
+      <w:pPr>
+        <w:ind w:left="4320" w:hanging="360"/>
+      </w:pPr>
+      <w:rPr>
+        <w:rFonts w:ascii="Wingdings" w:hAnsi="Wingdings" w:hint="default"/>
+      </w:rPr>
+    </w:lvl>
+    <w:lvl w:ilvl="6" w:tplc="08090001" w:tentative="1">
+      <w:start w:val="1"/>
+      <w:numFmt w:val="bullet"/>
+      <w:lvlText w:val=""/>
+      <w:lvlJc w:val="left"/>
+      <w:pPr>
+        <w:ind w:left="5040" w:hanging="360"/>
+      </w:pPr>
+      <w:rPr>
+        <w:rFonts w:ascii="Symbol" w:hAnsi="Symbol" w:hint="default"/>
+      </w:rPr>
+    </w:lvl>
+    <w:lvl w:ilvl="7" w:tplc="08090003" w:tentative="1">
+      <w:start w:val="1"/>
+      <w:numFmt w:val="bullet"/>
+      <w:lvlText w:val="o"/>
+      <w:lvlJc w:val="left"/>
+      <w:pPr>
+        <w:ind w:left="5760" w:hanging="360"/>
+      </w:pPr>
+      <w:rPr>
+        <w:rFonts w:ascii="Courier New" w:hAnsi="Courier New" w:cs="Courier New" w:hint="default"/>
+      </w:rPr>
+    </w:lvl>
+    <w:lvl w:ilvl="8" w:tplc="08090005" w:tentative="1">
+      <w:start w:val="1"/>
+      <w:numFmt w:val="bullet"/>
+      <w:lvlText w:val=""/>
+      <w:lvlJc w:val="left"/>
+      <w:pPr>
+        <w:ind w:left="6480" w:hanging="360"/>
+      </w:pPr>
+      <w:rPr>
+        <w:rFonts w:ascii="Wingdings" w:hAnsi="Wingdings" w:hint="default"/>
+      </w:rPr>
+    </w:lvl>
+  </w:abstractNum>
+  <w:abstractNum w:abstractNumId="3" w15:restartNumberingAfterBreak="0">
     <w:nsid w:val="33073E27"/>
     <w:multiLevelType w:val="hybridMultilevel"/>
     <w:tmpl w:val="AC9A04F6"/>
@@ -937,7 +1692,7 @@
       </w:rPr>
     </w:lvl>
   </w:abstractNum>
-  <w:abstractNum w:abstractNumId="2" w15:restartNumberingAfterBreak="0">
+  <w:abstractNum w:abstractNumId="4" w15:restartNumberingAfterBreak="0">
     <w:nsid w:val="37475676"/>
     <w:multiLevelType w:val="hybridMultilevel"/>
     <w:tmpl w:val="D42C3DA4"/>
@@ -1050,7 +1805,7 @@
       </w:rPr>
     </w:lvl>
   </w:abstractNum>
-  <w:abstractNum w:abstractNumId="3" w15:restartNumberingAfterBreak="0">
+  <w:abstractNum w:abstractNumId="5" w15:restartNumberingAfterBreak="0">
     <w:nsid w:val="3E185C8C"/>
     <w:multiLevelType w:val="hybridMultilevel"/>
     <w:tmpl w:val="9E84A43E"/>
@@ -1164,16 +1919,22 @@
     </w:lvl>
   </w:abstractNum>
   <w:num w:numId="1">
+    <w:abstractNumId w:val="1"/>
+  </w:num>
+  <w:num w:numId="2">
+    <w:abstractNumId w:val="5"/>
+  </w:num>
+  <w:num w:numId="3">
+    <w:abstractNumId w:val="4"/>
+  </w:num>
+  <w:num w:numId="4">
+    <w:abstractNumId w:val="3"/>
+  </w:num>
+  <w:num w:numId="5">
     <w:abstractNumId w:val="0"/>
   </w:num>
-  <w:num w:numId="2">
-    <w:abstractNumId w:val="3"/>
-  </w:num>
-  <w:num w:numId="3">
+  <w:num w:numId="6">
     <w:abstractNumId w:val="2"/>
-  </w:num>
-  <w:num w:numId="4">
-    <w:abstractNumId w:val="1"/>
   </w:num>
 </w:numbering>
 </file>

</xml_diff>

<commit_message>
Coursework Part 1 Design
</commit_message>
<xml_diff>
--- a/Assessment Part 1.docx
+++ b/Assessment Part 1.docx
@@ -1152,6 +1152,219 @@
           <w:lang w:val="en-GB"/>
         </w:rPr>
       </w:pPr>
+    </w:p>
+    <w:p>
+      <w:pPr>
+        <w:rPr>
+          <w:lang w:val="en-GB"/>
+        </w:rPr>
+      </w:pPr>
+      <w:r>
+        <w:rPr>
+          <w:noProof/>
+        </w:rPr>
+        <w:drawing>
+          <wp:inline distT="0" distB="0" distL="0" distR="0" wp14:anchorId="22061C6E" wp14:editId="371ACC17">
+            <wp:extent cx="5760720" cy="3240405"/>
+            <wp:effectExtent l="0" t="0" r="0" b="0"/>
+            <wp:docPr id="1" name="Obrázok 1" descr="Obrázok, na ktorom je text&#10;&#10;Automaticky generovaný popis"/>
+            <wp:cNvGraphicFramePr>
+              <a:graphicFrameLocks xmlns:a="http://schemas.openxmlformats.org/drawingml/2006/main" noChangeAspect="1"/>
+            </wp:cNvGraphicFramePr>
+            <a:graphic xmlns:a="http://schemas.openxmlformats.org/drawingml/2006/main">
+              <a:graphicData uri="http://schemas.openxmlformats.org/drawingml/2006/picture">
+                <pic:pic xmlns:pic="http://schemas.openxmlformats.org/drawingml/2006/picture">
+                  <pic:nvPicPr>
+                    <pic:cNvPr id="1" name="Obrázok 1" descr="Obrázok, na ktorom je text&#10;&#10;Automaticky generovaný popis"/>
+                    <pic:cNvPicPr/>
+                  </pic:nvPicPr>
+                  <pic:blipFill>
+                    <a:blip r:embed="rId5"/>
+                    <a:stretch>
+                      <a:fillRect/>
+                    </a:stretch>
+                  </pic:blipFill>
+                  <pic:spPr>
+                    <a:xfrm>
+                      <a:off x="0" y="0"/>
+                      <a:ext cx="5760720" cy="3240405"/>
+                    </a:xfrm>
+                    <a:prstGeom prst="rect">
+                      <a:avLst/>
+                    </a:prstGeom>
+                  </pic:spPr>
+                </pic:pic>
+              </a:graphicData>
+            </a:graphic>
+          </wp:inline>
+        </w:drawing>
+      </w:r>
+    </w:p>
+    <w:p>
+      <w:pPr>
+        <w:rPr>
+          <w:lang w:val="en-GB"/>
+        </w:rPr>
+      </w:pPr>
+      <w:r>
+        <w:rPr>
+          <w:lang w:val="en-GB"/>
+        </w:rPr>
+        <w:drawing>
+          <wp:anchor distT="0" distB="0" distL="114300" distR="114300" simplePos="0" relativeHeight="251656704" behindDoc="0" locked="0" layoutInCell="1" allowOverlap="1" wp14:anchorId="778E2BA3" wp14:editId="6A99886C">
+            <wp:simplePos x="0" y="0"/>
+            <wp:positionH relativeFrom="column">
+              <wp:posOffset>768985</wp:posOffset>
+            </wp:positionH>
+            <wp:positionV relativeFrom="paragraph">
+              <wp:posOffset>710565</wp:posOffset>
+            </wp:positionV>
+            <wp:extent cx="4053840" cy="1300339"/>
+            <wp:effectExtent l="0" t="0" r="0" b="0"/>
+            <wp:wrapTopAndBottom/>
+            <wp:docPr id="2" name="Obrázok 2"/>
+            <wp:cNvGraphicFramePr>
+              <a:graphicFrameLocks xmlns:a="http://schemas.openxmlformats.org/drawingml/2006/main" noChangeAspect="1"/>
+            </wp:cNvGraphicFramePr>
+            <a:graphic xmlns:a="http://schemas.openxmlformats.org/drawingml/2006/main">
+              <a:graphicData uri="http://schemas.openxmlformats.org/drawingml/2006/picture">
+                <pic:pic xmlns:pic="http://schemas.openxmlformats.org/drawingml/2006/picture">
+                  <pic:nvPicPr>
+                    <pic:cNvPr id="1" name=""/>
+                    <pic:cNvPicPr/>
+                  </pic:nvPicPr>
+                  <pic:blipFill>
+                    <a:blip r:embed="rId6">
+                      <a:extLst>
+                        <a:ext uri="{28A0092B-C50C-407E-A947-70E740481C1C}">
+                          <a14:useLocalDpi xmlns:a14="http://schemas.microsoft.com/office/drawing/2010/main" val="0"/>
+                        </a:ext>
+                      </a:extLst>
+                    </a:blip>
+                    <a:stretch>
+                      <a:fillRect/>
+                    </a:stretch>
+                  </pic:blipFill>
+                  <pic:spPr>
+                    <a:xfrm>
+                      <a:off x="0" y="0"/>
+                      <a:ext cx="4053840" cy="1300339"/>
+                    </a:xfrm>
+                    <a:prstGeom prst="rect">
+                      <a:avLst/>
+                    </a:prstGeom>
+                  </pic:spPr>
+                </pic:pic>
+              </a:graphicData>
+            </a:graphic>
+          </wp:anchor>
+        </w:drawing>
+      </w:r>
+      <w:r>
+        <w:rPr>
+          <w:lang w:val="en-GB"/>
+        </w:rPr>
+        <w:t xml:space="preserve">I decided for simple, modern design as many of todays websites have. I think people are fed up with overstuffed websites, pictures, ads. I want my design to me simple, clean. I used Canva to generate is colour palette for me: </w:t>
+      </w:r>
+    </w:p>
+    <w:p>
+      <w:pPr>
+        <w:rPr>
+          <w:lang w:val="en-GB"/>
+        </w:rPr>
+      </w:pPr>
+      <w:r>
+        <w:rPr>
+          <w:lang w:val="en-GB"/>
+        </w:rPr>
+        <w:lastRenderedPageBreak/>
+        <w:drawing>
+          <wp:anchor distT="0" distB="0" distL="114300" distR="114300" simplePos="0" relativeHeight="251658752" behindDoc="0" locked="0" layoutInCell="1" allowOverlap="1" wp14:anchorId="214800AD" wp14:editId="6854A686">
+            <wp:simplePos x="0" y="0"/>
+            <wp:positionH relativeFrom="column">
+              <wp:posOffset>1287145</wp:posOffset>
+            </wp:positionH>
+            <wp:positionV relativeFrom="paragraph">
+              <wp:posOffset>799465</wp:posOffset>
+            </wp:positionV>
+            <wp:extent cx="2598420" cy="2474595"/>
+            <wp:effectExtent l="0" t="0" r="0" b="0"/>
+            <wp:wrapTopAndBottom/>
+            <wp:docPr id="3" name="Obrázok 3"/>
+            <wp:cNvGraphicFramePr>
+              <a:graphicFrameLocks xmlns:a="http://schemas.openxmlformats.org/drawingml/2006/main" noChangeAspect="1"/>
+            </wp:cNvGraphicFramePr>
+            <a:graphic xmlns:a="http://schemas.openxmlformats.org/drawingml/2006/main">
+              <a:graphicData uri="http://schemas.openxmlformats.org/drawingml/2006/picture">
+                <pic:pic xmlns:pic="http://schemas.openxmlformats.org/drawingml/2006/picture">
+                  <pic:nvPicPr>
+                    <pic:cNvPr id="1" name=""/>
+                    <pic:cNvPicPr/>
+                  </pic:nvPicPr>
+                  <pic:blipFill rotWithShape="1">
+                    <a:blip r:embed="rId7">
+                      <a:extLst>
+                        <a:ext uri="{28A0092B-C50C-407E-A947-70E740481C1C}">
+                          <a14:useLocalDpi xmlns:a14="http://schemas.microsoft.com/office/drawing/2010/main" val="0"/>
+                        </a:ext>
+                      </a:extLst>
+                    </a:blip>
+                    <a:srcRect t="2697" r="5605"/>
+                    <a:stretch/>
+                  </pic:blipFill>
+                  <pic:spPr bwMode="auto">
+                    <a:xfrm>
+                      <a:off x="0" y="0"/>
+                      <a:ext cx="2598420" cy="2474595"/>
+                    </a:xfrm>
+                    <a:prstGeom prst="rect">
+                      <a:avLst/>
+                    </a:prstGeom>
+                    <a:ln>
+                      <a:noFill/>
+                    </a:ln>
+                    <a:extLst>
+                      <a:ext uri="{53640926-AAD7-44D8-BBD7-CCE9431645EC}">
+                        <a14:shadowObscured xmlns:a14="http://schemas.microsoft.com/office/drawing/2010/main"/>
+                      </a:ext>
+                    </a:extLst>
+                  </pic:spPr>
+                </pic:pic>
+              </a:graphicData>
+            </a:graphic>
+            <wp14:sizeRelH relativeFrom="margin">
+              <wp14:pctWidth>0</wp14:pctWidth>
+            </wp14:sizeRelH>
+            <wp14:sizeRelV relativeFrom="margin">
+              <wp14:pctHeight>0</wp14:pctHeight>
+            </wp14:sizeRelV>
+          </wp:anchor>
+        </w:drawing>
+      </w:r>
+      <w:r>
+        <w:rPr>
+          <w:lang w:val="en-GB"/>
+        </w:rPr>
+        <w:t xml:space="preserve">I also decided to go with </w:t>
+      </w:r>
+      <w:r>
+        <w:rPr>
+          <w:lang w:val="en-GB"/>
+        </w:rPr>
+        <w:t>Script MT Bold</w:t>
+      </w:r>
+      <w:r>
+        <w:rPr>
+          <w:lang w:val="en-GB"/>
+        </w:rPr>
+        <w:t xml:space="preserve"> font, which looks like handwritten. I took this inspiration from sites like Vimeo. </w:t>
+      </w:r>
+      <w:r>
+        <w:rPr>
+          <w:lang w:val="en-GB"/>
+        </w:rPr>
+        <w:t xml:space="preserve"> If I were to design a logo, I would go for something very simple and good looking like this. </w:t>
+      </w:r>
     </w:p>
     <w:p>
       <w:pPr>

</xml_diff>

<commit_message>
Working on the assessment report
</commit_message>
<xml_diff>
--- a/Assessment Part 1.docx
+++ b/Assessment Part 1.docx
@@ -6,40 +6,34 @@
       <w:pPr>
         <w:pStyle w:val="Nadpis2"/>
         <w:rPr>
-          <w:lang w:val="en-GB"/>
-        </w:rPr>
-      </w:pPr>
-      <w:r>
-        <w:rPr>
+          <w:sz w:val="24"/>
+          <w:szCs w:val="24"/>
+          <w:lang w:val="en-GB"/>
+        </w:rPr>
+      </w:pPr>
+      <w:r>
+        <w:rPr>
+          <w:sz w:val="24"/>
+          <w:szCs w:val="24"/>
           <w:lang w:val="en-GB"/>
         </w:rPr>
         <w:t xml:space="preserve">1. A description of </w:t>
       </w:r>
       <w:r>
         <w:rPr>
+          <w:sz w:val="24"/>
+          <w:szCs w:val="24"/>
           <w:lang w:val="en-GB"/>
         </w:rPr>
         <w:t>t</w:t>
       </w:r>
       <w:r>
         <w:rPr>
-          <w:lang w:val="en-GB"/>
-        </w:rPr>
-        <w:t xml:space="preserve">he quiz that you are planning with enough background context for your reader to understand what you are trying to do. If you have a </w:t>
-      </w:r>
-      <w:proofErr w:type="gramStart"/>
-      <w:r>
-        <w:rPr>
-          <w:lang w:val="en-GB"/>
-        </w:rPr>
-        <w:t>sample questions</w:t>
-      </w:r>
-      <w:proofErr w:type="gramEnd"/>
-      <w:r>
-        <w:rPr>
-          <w:lang w:val="en-GB"/>
-        </w:rPr>
-        <w:t xml:space="preserve"> then you should include them here to ground the idea and help communicate it to the reader. </w:t>
+          <w:sz w:val="24"/>
+          <w:szCs w:val="24"/>
+          <w:lang w:val="en-GB"/>
+        </w:rPr>
+        <w:t xml:space="preserve">he quiz that you are planning with enough background context for your reader to understand what you are trying to do. If you have a sample questions then you should include them here to ground the idea and help communicate it to the reader. </w:t>
       </w:r>
     </w:p>
     <w:p>
@@ -85,25 +79,7 @@
           <w:szCs w:val="24"/>
           <w:lang w:val="en-GB"/>
         </w:rPr>
-        <w:t xml:space="preserve">This website / quiz is all about the movies. Honestly, I don’t know a person who doesn’t love them. Many people think they are true movie enthusiast but not many of them really are. People can get </w:t>
-      </w:r>
-      <w:proofErr w:type="gramStart"/>
-      <w:r>
-        <w:rPr>
-          <w:sz w:val="24"/>
-          <w:szCs w:val="24"/>
-          <w:lang w:val="en-GB"/>
-        </w:rPr>
-        <w:t>really excited</w:t>
-      </w:r>
-      <w:proofErr w:type="gramEnd"/>
-      <w:r>
-        <w:rPr>
-          <w:sz w:val="24"/>
-          <w:szCs w:val="24"/>
-          <w:lang w:val="en-GB"/>
-        </w:rPr>
-        <w:t xml:space="preserve"> and passionate about the movies they like. They would even argue which movies are the best, who is a bigger fan. Well, there is a quite easy way to determine this and finally end all the quarrels among movie fans. Test yourself and share your results with your friends! </w:t>
+        <w:t xml:space="preserve">This website / quiz is all about the movies. Honestly, I don’t know a person who doesn’t love them. Many people think they are true movie enthusiast but not many of them really are. People can get really excited and passionate about the movies they like. They would even argue which movies are the best, who is a bigger fan. Well, there is a quite easy way to determine this and finally end all the quarrels among movie fans. Test yourself and share your results with your friends! </w:t>
       </w:r>
     </w:p>
     <w:p>
@@ -167,10 +143,11 @@
           <w:shd w:val="clear" w:color="auto" w:fill="FFFFFF"/>
           <w:lang w:val="en-GB"/>
         </w:rPr>
-        <w:t xml:space="preserve">“Snakes. Why’d it </w:t>
-      </w:r>
-      <w:proofErr w:type="gramStart"/>
-      <w:r>
+        <w:t>“Snakes. Why’d it have to be snakes?”</w:t>
+      </w:r>
+    </w:p>
+    <w:p>
+      <w:pPr>
         <w:rPr>
           <w:rFonts w:ascii="Lato" w:hAnsi="Lato"/>
           <w:color w:val="333333"/>
@@ -179,9 +156,7 @@
           <w:shd w:val="clear" w:color="auto" w:fill="FFFFFF"/>
           <w:lang w:val="en-GB"/>
         </w:rPr>
-        <w:t>have</w:t>
-      </w:r>
-      <w:proofErr w:type="gramEnd"/>
+      </w:pPr>
       <w:r>
         <w:rPr>
           <w:rFonts w:ascii="Lato" w:hAnsi="Lato"/>
@@ -191,29 +166,6 @@
           <w:shd w:val="clear" w:color="auto" w:fill="FFFFFF"/>
           <w:lang w:val="en-GB"/>
         </w:rPr>
-        <w:t xml:space="preserve"> to be snakes?”</w:t>
-      </w:r>
-    </w:p>
-    <w:p>
-      <w:pPr>
-        <w:rPr>
-          <w:rFonts w:ascii="Lato" w:hAnsi="Lato"/>
-          <w:color w:val="333333"/>
-          <w:sz w:val="24"/>
-          <w:szCs w:val="24"/>
-          <w:shd w:val="clear" w:color="auto" w:fill="FFFFFF"/>
-          <w:lang w:val="en-GB"/>
-        </w:rPr>
-      </w:pPr>
-      <w:r>
-        <w:rPr>
-          <w:rFonts w:ascii="Lato" w:hAnsi="Lato"/>
-          <w:color w:val="333333"/>
-          <w:sz w:val="24"/>
-          <w:szCs w:val="24"/>
-          <w:shd w:val="clear" w:color="auto" w:fill="FFFFFF"/>
-          <w:lang w:val="en-GB"/>
-        </w:rPr>
         <w:t>Answer: ……………………………</w:t>
       </w:r>
     </w:p>
@@ -230,11 +182,15 @@
       <w:pPr>
         <w:pStyle w:val="Nadpis2"/>
         <w:rPr>
-          <w:lang w:val="en-GB"/>
-        </w:rPr>
-      </w:pPr>
-      <w:r>
-        <w:rPr>
+          <w:sz w:val="24"/>
+          <w:szCs w:val="24"/>
+          <w:lang w:val="en-GB"/>
+        </w:rPr>
+      </w:pPr>
+      <w:r>
+        <w:rPr>
+          <w:sz w:val="24"/>
+          <w:szCs w:val="24"/>
           <w:lang w:val="en-GB"/>
         </w:rPr>
         <w:t xml:space="preserve">2. A summary of any background research you have done with a description of how this has contributed to your project (perhaps through better understanding of potential solutions, libraries, or APIs that might assist you). </w:t>
@@ -243,6 +199,8 @@
     <w:p>
       <w:pPr>
         <w:rPr>
+          <w:sz w:val="24"/>
+          <w:szCs w:val="24"/>
           <w:lang w:val="en-GB"/>
         </w:rPr>
       </w:pPr>
@@ -399,7 +357,6 @@
           <w:szCs w:val="24"/>
           <w:lang w:val="en-GB"/>
         </w:rPr>
-        <w:lastRenderedPageBreak/>
         <w:t>Diversity of question types</w:t>
       </w:r>
     </w:p>
@@ -422,6 +379,7 @@
           <w:szCs w:val="24"/>
           <w:lang w:val="en-GB"/>
         </w:rPr>
+        <w:lastRenderedPageBreak/>
         <w:t>Short and simple</w:t>
       </w:r>
     </w:p>
@@ -560,6 +518,28 @@
     <w:p>
       <w:pPr>
         <w:pStyle w:val="Odsekzoznamu"/>
+        <w:numPr>
+          <w:ilvl w:val="0"/>
+          <w:numId w:val="6"/>
+        </w:numPr>
+        <w:rPr>
+          <w:sz w:val="24"/>
+          <w:szCs w:val="24"/>
+          <w:lang w:val="en-GB"/>
+        </w:rPr>
+      </w:pPr>
+      <w:r>
+        <w:rPr>
+          <w:sz w:val="24"/>
+          <w:szCs w:val="24"/>
+          <w:lang w:val="en-GB"/>
+        </w:rPr>
+        <w:t>Long waiting time / slow response</w:t>
+      </w:r>
+    </w:p>
+    <w:p>
+      <w:pPr>
+        <w:pStyle w:val="Odsekzoznamu"/>
         <w:rPr>
           <w:sz w:val="24"/>
           <w:szCs w:val="24"/>
@@ -646,25 +626,57 @@
           <w:szCs w:val="24"/>
           <w:lang w:val="en-GB"/>
         </w:rPr>
-        <w:t xml:space="preserve"> foundation first, then use the tools to ease off the </w:t>
-      </w:r>
-      <w:proofErr w:type="gramStart"/>
-      <w:r>
-        <w:rPr>
-          <w:sz w:val="24"/>
-          <w:szCs w:val="24"/>
-          <w:lang w:val="en-GB"/>
-        </w:rPr>
-        <w:t>work load</w:t>
-      </w:r>
-      <w:proofErr w:type="gramEnd"/>
-      <w:r>
-        <w:rPr>
-          <w:sz w:val="24"/>
-          <w:szCs w:val="24"/>
-          <w:lang w:val="en-GB"/>
-        </w:rPr>
-        <w:t xml:space="preserve">. </w:t>
+        <w:t xml:space="preserve"> foundation first, then use the tools to ease off the work load. </w:t>
+      </w:r>
+    </w:p>
+    <w:p>
+      <w:pPr>
+        <w:rPr>
+          <w:sz w:val="24"/>
+          <w:szCs w:val="24"/>
+          <w:lang w:val="en-GB"/>
+        </w:rPr>
+      </w:pPr>
+      <w:r>
+        <w:rPr>
+          <w:sz w:val="24"/>
+          <w:szCs w:val="24"/>
+          <w:lang w:val="en-GB"/>
+        </w:rPr>
+        <w:t xml:space="preserve">It also looks like the use of database is necessary. To keep the answers to the questions, save players scores and names. There are many options for databases to choose from – SQL, MariaDB, MySQL. </w:t>
+      </w:r>
+      <w:r>
+        <w:rPr>
+          <w:sz w:val="24"/>
+          <w:szCs w:val="24"/>
+          <w:lang w:val="en-GB"/>
+        </w:rPr>
+        <w:t xml:space="preserve">It looks like MySQL is one of the most used databases for websites and web application in 2021, so I will probably use this one, despite having no former experience with anything other than MariaDB. </w:t>
+      </w:r>
+      <w:r>
+        <w:rPr>
+          <w:sz w:val="24"/>
+          <w:szCs w:val="24"/>
+          <w:lang w:val="en-GB"/>
+        </w:rPr>
+        <w:t xml:space="preserve"> </w:t>
+      </w:r>
+    </w:p>
+    <w:p>
+      <w:pPr>
+        <w:rPr>
+          <w:sz w:val="24"/>
+          <w:szCs w:val="24"/>
+          <w:lang w:val="en-GB"/>
+        </w:rPr>
+      </w:pPr>
+      <w:r>
+        <w:rPr>
+          <w:sz w:val="24"/>
+          <w:szCs w:val="24"/>
+          <w:lang w:val="en-GB"/>
+        </w:rPr>
+        <w:t xml:space="preserve">Now that I know roughly what is ahead of me, this research on useful tools and sources will save me a lot of time. The plan is simple – use HTML to create a structure and content. Then CSS to style my website, order the elements, add some colours and layouts. After that, JavaScript should help me with logic and behaviour such as creating navigation menu animation, leader board, assessing the answers provided by user and interacting with MySQL database which will hold the answers, files, scores, names. </w:t>
       </w:r>
     </w:p>
     <w:p>
@@ -679,11 +691,15 @@
       <w:pPr>
         <w:pStyle w:val="Nadpis2"/>
         <w:rPr>
-          <w:lang w:val="en-GB"/>
-        </w:rPr>
-      </w:pPr>
-      <w:r>
-        <w:rPr>
+          <w:sz w:val="24"/>
+          <w:szCs w:val="24"/>
+          <w:lang w:val="en-GB"/>
+        </w:rPr>
+      </w:pPr>
+      <w:r>
+        <w:rPr>
+          <w:sz w:val="24"/>
+          <w:szCs w:val="24"/>
           <w:lang w:val="en-GB"/>
         </w:rPr>
         <w:t xml:space="preserve">3. A list of features and some discussion of why each feature is included. </w:t>
@@ -705,21 +721,37 @@
         </w:rPr>
         <w:t xml:space="preserve">I am not completely sure what things count as </w:t>
       </w:r>
-      <w:proofErr w:type="spellStart"/>
       <w:r>
         <w:rPr>
           <w:rStyle w:val="Nadpis2Char"/>
+          <w:sz w:val="24"/>
+          <w:szCs w:val="24"/>
         </w:rPr>
         <w:t>features</w:t>
       </w:r>
-      <w:proofErr w:type="spellEnd"/>
-      <w:r>
-        <w:rPr>
-          <w:sz w:val="24"/>
-          <w:szCs w:val="24"/>
-          <w:lang w:val="en-GB"/>
-        </w:rPr>
-        <w:t xml:space="preserve"> but here they are:</w:t>
+      <w:r>
+        <w:rPr>
+          <w:sz w:val="24"/>
+          <w:szCs w:val="24"/>
+          <w:lang w:val="en-GB"/>
+        </w:rPr>
+        <w:t xml:space="preserve"> but here </w:t>
+      </w:r>
+      <w:r>
+        <w:rPr>
+          <w:sz w:val="24"/>
+          <w:szCs w:val="24"/>
+          <w:lang w:val="en-GB"/>
+        </w:rPr>
+        <w:t>is the list of things I would like to include in my website</w:t>
+      </w:r>
+      <w:r>
+        <w:rPr>
+          <w:sz w:val="24"/>
+          <w:szCs w:val="24"/>
+          <w:lang w:val="en-GB"/>
+        </w:rPr>
+        <w:t>:</w:t>
       </w:r>
     </w:p>
     <w:p>
@@ -771,6 +803,7 @@
           <w:szCs w:val="24"/>
           <w:lang w:val="en-GB"/>
         </w:rPr>
+        <w:lastRenderedPageBreak/>
         <w:t xml:space="preserve">Side bar – showing progress on the questions. </w:t>
       </w:r>
       <w:r>
@@ -839,25 +872,7 @@
           <w:szCs w:val="24"/>
           <w:lang w:val="en-GB"/>
         </w:rPr>
-        <w:t xml:space="preserve">Questions will contain pictures and sound elements – This way you can include so many more things into your questions such as parts of dialogue, locations, scenes, characters. </w:t>
-      </w:r>
-      <w:proofErr w:type="gramStart"/>
-      <w:r>
-        <w:rPr>
-          <w:sz w:val="24"/>
-          <w:szCs w:val="24"/>
-          <w:lang w:val="en-GB"/>
-        </w:rPr>
-        <w:t>Definitely more</w:t>
-      </w:r>
-      <w:proofErr w:type="gramEnd"/>
-      <w:r>
-        <w:rPr>
-          <w:sz w:val="24"/>
-          <w:szCs w:val="24"/>
-          <w:lang w:val="en-GB"/>
-        </w:rPr>
-        <w:t xml:space="preserve"> exciting than just plain text</w:t>
+        <w:t>Questions will contain pictures and sound elements – This way you can include so many more things into your questions such as parts of dialogue, locations, scenes, characters. Definitely more exciting than just plain text</w:t>
       </w:r>
     </w:p>
     <w:p>
@@ -939,6 +954,28 @@
         <w:pStyle w:val="Odsekzoznamu"/>
         <w:numPr>
           <w:ilvl w:val="0"/>
+          <w:numId w:val="4"/>
+        </w:numPr>
+        <w:rPr>
+          <w:sz w:val="24"/>
+          <w:szCs w:val="24"/>
+          <w:lang w:val="en-GB"/>
+        </w:rPr>
+      </w:pPr>
+      <w:r>
+        <w:rPr>
+          <w:sz w:val="24"/>
+          <w:szCs w:val="24"/>
+          <w:lang w:val="en-GB"/>
+        </w:rPr>
+        <w:t>Blog – few articles about some of authors favourite movies</w:t>
+      </w:r>
+    </w:p>
+    <w:p>
+      <w:pPr>
+        <w:pStyle w:val="Odsekzoznamu"/>
+        <w:numPr>
+          <w:ilvl w:val="0"/>
           <w:numId w:val="2"/>
         </w:numPr>
         <w:rPr>
@@ -952,16 +989,26 @@
       <w:pPr>
         <w:pStyle w:val="Nadpis2"/>
         <w:rPr>
-          <w:lang w:val="en-GB"/>
-        </w:rPr>
-      </w:pPr>
-      <w:r>
-        <w:rPr>
-          <w:lang w:val="en-GB"/>
-        </w:rPr>
-        <w:lastRenderedPageBreak/>
+          <w:sz w:val="24"/>
+          <w:szCs w:val="24"/>
+          <w:lang w:val="en-GB"/>
+        </w:rPr>
+      </w:pPr>
+      <w:r>
+        <w:rPr>
+          <w:sz w:val="24"/>
+          <w:szCs w:val="24"/>
+          <w:lang w:val="en-GB"/>
+        </w:rPr>
         <w:t>Possible extensions / features</w:t>
       </w:r>
+    </w:p>
+    <w:p>
+      <w:pPr>
+        <w:rPr>
+          <w:lang w:val="en-GB"/>
+        </w:rPr>
+      </w:pPr>
     </w:p>
     <w:p>
       <w:pPr>
@@ -1093,6 +1140,8 @@
       <w:pPr>
         <w:pStyle w:val="Nadpis2"/>
         <w:rPr>
+          <w:sz w:val="24"/>
+          <w:szCs w:val="24"/>
           <w:lang w:val="en-GB"/>
         </w:rPr>
       </w:pPr>
@@ -1101,11 +1150,15 @@
       <w:pPr>
         <w:pStyle w:val="Nadpis2"/>
         <w:rPr>
-          <w:lang w:val="en-GB"/>
-        </w:rPr>
-      </w:pPr>
-      <w:r>
-        <w:rPr>
+          <w:sz w:val="24"/>
+          <w:szCs w:val="24"/>
+          <w:lang w:val="en-GB"/>
+        </w:rPr>
+      </w:pPr>
+      <w:r>
+        <w:rPr>
+          <w:sz w:val="24"/>
+          <w:szCs w:val="24"/>
           <w:lang w:val="en-GB"/>
         </w:rPr>
         <w:t xml:space="preserve">4. Site organisation and navigation tree diagrams with associated discussion and explanation of how you plan to organise the pages that make up your site and how a user might typically navigate through those pages. NB. Your diagrams can be combined if that is a useful way to present the organisation and navigation for your site. </w:t>
@@ -1114,6 +1167,112 @@
     <w:p>
       <w:pPr>
         <w:rPr>
+          <w:sz w:val="24"/>
+          <w:szCs w:val="24"/>
+          <w:lang w:val="en-GB"/>
+        </w:rPr>
+      </w:pPr>
+    </w:p>
+    <w:p>
+      <w:pPr>
+        <w:rPr>
+          <w:sz w:val="24"/>
+          <w:szCs w:val="24"/>
+          <w:lang w:val="en-GB"/>
+        </w:rPr>
+      </w:pPr>
+      <w:r>
+        <w:rPr>
+          <w:sz w:val="24"/>
+          <w:szCs w:val="24"/>
+          <w:lang w:val="en-GB"/>
+        </w:rPr>
+        <w:t xml:space="preserve">This simple navigation tree diagram shows the planned layout and pages of my website. For navigation between these pages, user has an option to choose from upper and lower navigation menu. Both menus will be clearly visible, to make orientation and navigation easy. Rather than having 10-15 pages, I would prefer having fewer and longer to scroll. I believe that for the purpose of my project, 5 pages will be sufficient (+ however many blog articles are available). </w:t>
+      </w:r>
+    </w:p>
+    <w:p>
+      <w:pPr>
+        <w:rPr>
+          <w:sz w:val="24"/>
+          <w:szCs w:val="24"/>
+          <w:lang w:val="en-GB"/>
+        </w:rPr>
+      </w:pPr>
+      <w:r>
+        <w:rPr>
+          <w:sz w:val="24"/>
+          <w:szCs w:val="24"/>
+          <w:lang w:val="en-GB"/>
+        </w:rPr>
+        <w:t>Furthermore, it’s one of todays standard that search engines favour the websites which include many internal and external links. Because of that, I will also try to include these links inside my text blocks and articles.</w:t>
+      </w:r>
+    </w:p>
+    <w:p>
+      <w:pPr>
+        <w:rPr>
+          <w:sz w:val="24"/>
+          <w:szCs w:val="24"/>
+          <w:lang w:val="en-GB"/>
+        </w:rPr>
+      </w:pPr>
+    </w:p>
+    <w:p>
+      <w:pPr>
+        <w:rPr>
+          <w:sz w:val="24"/>
+          <w:szCs w:val="24"/>
+          <w:lang w:val="en-GB"/>
+        </w:rPr>
+      </w:pPr>
+      <w:r>
+        <w:rPr>
+          <w:sz w:val="24"/>
+          <w:szCs w:val="24"/>
+          <w:lang w:val="en-GB"/>
+        </w:rPr>
+        <w:lastRenderedPageBreak/>
+        <w:drawing>
+          <wp:inline distT="0" distB="0" distL="0" distR="0" wp14:anchorId="41AF399E" wp14:editId="13F1229A">
+            <wp:extent cx="5760720" cy="2348230"/>
+            <wp:effectExtent l="0" t="0" r="0" b="0"/>
+            <wp:docPr id="6" name="Obrázok 6"/>
+            <wp:cNvGraphicFramePr>
+              <a:graphicFrameLocks xmlns:a="http://schemas.openxmlformats.org/drawingml/2006/main" noChangeAspect="1"/>
+            </wp:cNvGraphicFramePr>
+            <a:graphic xmlns:a="http://schemas.openxmlformats.org/drawingml/2006/main">
+              <a:graphicData uri="http://schemas.openxmlformats.org/drawingml/2006/picture">
+                <pic:pic xmlns:pic="http://schemas.openxmlformats.org/drawingml/2006/picture">
+                  <pic:nvPicPr>
+                    <pic:cNvPr id="1" name=""/>
+                    <pic:cNvPicPr/>
+                  </pic:nvPicPr>
+                  <pic:blipFill>
+                    <a:blip r:embed="rId5"/>
+                    <a:stretch>
+                      <a:fillRect/>
+                    </a:stretch>
+                  </pic:blipFill>
+                  <pic:spPr>
+                    <a:xfrm>
+                      <a:off x="0" y="0"/>
+                      <a:ext cx="5760720" cy="2348230"/>
+                    </a:xfrm>
+                    <a:prstGeom prst="rect">
+                      <a:avLst/>
+                    </a:prstGeom>
+                  </pic:spPr>
+                </pic:pic>
+              </a:graphicData>
+            </a:graphic>
+          </wp:inline>
+        </w:drawing>
+      </w:r>
+    </w:p>
+    <w:p>
+      <w:pPr>
+        <w:rPr>
+          <w:sz w:val="24"/>
+          <w:szCs w:val="24"/>
           <w:lang w:val="en-GB"/>
         </w:rPr>
       </w:pPr>
@@ -1122,46 +1281,42 @@
       <w:pPr>
         <w:pStyle w:val="Nadpis2"/>
         <w:rPr>
-          <w:lang w:val="en-GB"/>
-        </w:rPr>
-      </w:pPr>
-      <w:r>
-        <w:rPr>
-          <w:lang w:val="en-GB"/>
-        </w:rPr>
-        <w:t xml:space="preserve">5. A sketch of an initial user interface for your site and some commentary on the motivation for your design, </w:t>
-      </w:r>
-      <w:proofErr w:type="gramStart"/>
-      <w:r>
-        <w:rPr>
-          <w:lang w:val="en-GB"/>
-        </w:rPr>
-        <w:t>i.e.</w:t>
-      </w:r>
-      <w:proofErr w:type="gramEnd"/>
-      <w:r>
-        <w:rPr>
-          <w:lang w:val="en-GB"/>
-        </w:rPr>
-        <w:t xml:space="preserve"> how does your design address the features you’ve listed. NB. Any designs can be hand-drawn and scanned/photographed for inclusion in your report. </w:t>
-      </w:r>
-    </w:p>
-    <w:p>
-      <w:pPr>
-        <w:rPr>
-          <w:lang w:val="en-GB"/>
-        </w:rPr>
-      </w:pPr>
-    </w:p>
-    <w:p>
-      <w:pPr>
-        <w:rPr>
+          <w:sz w:val="24"/>
+          <w:szCs w:val="24"/>
+          <w:lang w:val="en-GB"/>
+        </w:rPr>
+      </w:pPr>
+      <w:r>
+        <w:rPr>
+          <w:sz w:val="24"/>
+          <w:szCs w:val="24"/>
+          <w:lang w:val="en-GB"/>
+        </w:rPr>
+        <w:t xml:space="preserve">5. A sketch of an initial user interface for your site and some commentary on the motivation for your design, i.e. how does your design address the features you’ve listed. NB. Any designs can be hand-drawn and scanned/photographed for inclusion in your report. </w:t>
+      </w:r>
+    </w:p>
+    <w:p>
+      <w:pPr>
+        <w:rPr>
+          <w:sz w:val="24"/>
+          <w:szCs w:val="24"/>
+          <w:lang w:val="en-GB"/>
+        </w:rPr>
+      </w:pPr>
+    </w:p>
+    <w:p>
+      <w:pPr>
+        <w:rPr>
+          <w:sz w:val="24"/>
+          <w:szCs w:val="24"/>
           <w:lang w:val="en-GB"/>
         </w:rPr>
       </w:pPr>
       <w:r>
         <w:rPr>
           <w:noProof/>
+          <w:sz w:val="24"/>
+          <w:szCs w:val="24"/>
         </w:rPr>
         <w:drawing>
           <wp:inline distT="0" distB="0" distL="0" distR="0" wp14:anchorId="22061C6E" wp14:editId="371ACC17">
@@ -1179,7 +1334,7 @@
                     <pic:cNvPicPr/>
                   </pic:nvPicPr>
                   <pic:blipFill>
-                    <a:blip r:embed="rId5"/>
+                    <a:blip r:embed="rId6"/>
                     <a:stretch>
                       <a:fillRect/>
                     </a:stretch>
@@ -1203,21 +1358,67 @@
     <w:p>
       <w:pPr>
         <w:rPr>
-          <w:lang w:val="en-GB"/>
-        </w:rPr>
-      </w:pPr>
-      <w:r>
-        <w:rPr>
-          <w:lang w:val="en-GB"/>
-        </w:rPr>
+          <w:sz w:val="24"/>
+          <w:szCs w:val="24"/>
+          <w:lang w:val="en-GB"/>
+        </w:rPr>
+      </w:pPr>
+      <w:r>
+        <w:rPr>
+          <w:sz w:val="24"/>
+          <w:szCs w:val="24"/>
+          <w:lang w:val="en-GB"/>
+        </w:rPr>
+        <w:t xml:space="preserve">I decided for simple, modern design as many of todays websites have. I think people are fed up with overstuffed websites, pictures, ads. I want my design to me simple, clean. </w:t>
+      </w:r>
+      <w:r>
+        <w:rPr>
+          <w:sz w:val="24"/>
+          <w:szCs w:val="24"/>
+          <w:lang w:val="en-GB"/>
+        </w:rPr>
+        <w:t xml:space="preserve">There is a header part including the name of the website and navigation menu which will reveal itself after clicking in the icon. Then there is a main section where all the questions will appear. On the side there is a small overview of your progress, which will let you know what question you are currently on. The last part would be a footer with social media icons which act as a link to the profiles on the platform user clicks on. I would also like to add another navigation menu in the footer, so the user </w:t>
+      </w:r>
+      <w:r>
+        <w:rPr>
+          <w:sz w:val="24"/>
+          <w:szCs w:val="24"/>
+          <w:lang w:val="en-GB"/>
+        </w:rPr>
+        <w:t>doesn’t</w:t>
+      </w:r>
+      <w:r>
+        <w:rPr>
+          <w:sz w:val="24"/>
+          <w:szCs w:val="24"/>
+          <w:lang w:val="en-GB"/>
+        </w:rPr>
+        <w:t xml:space="preserve"> have to use the upper one after being at the end of the page.</w:t>
+      </w:r>
+    </w:p>
+    <w:p>
+      <w:pPr>
+        <w:rPr>
+          <w:sz w:val="24"/>
+          <w:szCs w:val="24"/>
+          <w:lang w:val="en-GB"/>
+        </w:rPr>
+      </w:pPr>
+      <w:r>
+        <w:rPr>
+          <w:sz w:val="24"/>
+          <w:szCs w:val="24"/>
+          <w:lang w:val="en-GB"/>
+        </w:rPr>
+        <w:lastRenderedPageBreak/>
         <w:drawing>
-          <wp:anchor distT="0" distB="0" distL="114300" distR="114300" simplePos="0" relativeHeight="251656704" behindDoc="0" locked="0" layoutInCell="1" allowOverlap="1" wp14:anchorId="778E2BA3" wp14:editId="6A99886C">
+          <wp:anchor distT="0" distB="0" distL="114300" distR="114300" simplePos="0" relativeHeight="251656704" behindDoc="0" locked="0" layoutInCell="1" allowOverlap="1" wp14:anchorId="778E2BA3" wp14:editId="1C8773EC">
             <wp:simplePos x="0" y="0"/>
-            <wp:positionH relativeFrom="column">
-              <wp:posOffset>768985</wp:posOffset>
+            <wp:positionH relativeFrom="margin">
+              <wp:align>center</wp:align>
             </wp:positionH>
             <wp:positionV relativeFrom="paragraph">
-              <wp:posOffset>710565</wp:posOffset>
+              <wp:posOffset>360680</wp:posOffset>
             </wp:positionV>
             <wp:extent cx="4053840" cy="1300339"/>
             <wp:effectExtent l="0" t="0" r="0" b="0"/>
@@ -1234,7 +1435,7 @@
                     <pic:cNvPicPr/>
                   </pic:nvPicPr>
                   <pic:blipFill>
-                    <a:blip r:embed="rId6">
+                    <a:blip r:embed="rId7">
                       <a:extLst>
                         <a:ext uri="{28A0092B-C50C-407E-A947-70E740481C1C}">
                           <a14:useLocalDpi xmlns:a14="http://schemas.microsoft.com/office/drawing/2010/main" val="0"/>
@@ -1262,30 +1463,110 @@
       </w:r>
       <w:r>
         <w:rPr>
-          <w:lang w:val="en-GB"/>
-        </w:rPr>
-        <w:t xml:space="preserve">I decided for simple, modern design as many of todays websites have. I think people are fed up with overstuffed websites, pictures, ads. I want my design to me simple, clean. I used Canva to generate is colour palette for me: </w:t>
-      </w:r>
-    </w:p>
-    <w:p>
-      <w:pPr>
-        <w:rPr>
-          <w:lang w:val="en-GB"/>
-        </w:rPr>
-      </w:pPr>
-      <w:r>
-        <w:rPr>
-          <w:lang w:val="en-GB"/>
-        </w:rPr>
-        <w:lastRenderedPageBreak/>
+          <w:sz w:val="24"/>
+          <w:szCs w:val="24"/>
+          <w:lang w:val="en-GB"/>
+        </w:rPr>
+        <w:t xml:space="preserve"> </w:t>
+      </w:r>
+      <w:r>
+        <w:rPr>
+          <w:sz w:val="24"/>
+          <w:szCs w:val="24"/>
+          <w:lang w:val="en-GB"/>
+        </w:rPr>
+        <w:t xml:space="preserve">I used Canva to generate is colour palette for me: </w:t>
+      </w:r>
+    </w:p>
+    <w:p>
+      <w:pPr>
+        <w:rPr>
+          <w:sz w:val="24"/>
+          <w:szCs w:val="24"/>
+          <w:lang w:val="en-GB"/>
+        </w:rPr>
+      </w:pPr>
+    </w:p>
+    <w:p>
+      <w:pPr>
+        <w:rPr>
+          <w:sz w:val="24"/>
+          <w:szCs w:val="24"/>
+          <w:lang w:val="en-GB"/>
+        </w:rPr>
+      </w:pPr>
+      <w:r>
+        <w:rPr>
+          <w:sz w:val="24"/>
+          <w:szCs w:val="24"/>
+          <w:lang w:val="en-GB"/>
+        </w:rPr>
+        <w:t xml:space="preserve">Black writing has very good contrast on these colours in the background and it also look very modern. I decided to go with Script MT Bold font, which looks like handwritten. I took this inspiration from sites like Vimeo.  </w:t>
+      </w:r>
+      <w:r>
+        <w:rPr>
+          <w:sz w:val="24"/>
+          <w:szCs w:val="24"/>
+          <w:lang w:val="en-GB"/>
+        </w:rPr>
+        <w:t>Choosing the right script alone can take hours. You have to make sure that your font style works well with the rest of your website as well as the content you are providing.</w:t>
+      </w:r>
+    </w:p>
+    <w:p>
+      <w:pPr>
+        <w:rPr>
+          <w:sz w:val="24"/>
+          <w:szCs w:val="24"/>
+          <w:lang w:val="en-GB"/>
+        </w:rPr>
+      </w:pPr>
+      <w:r>
+        <w:rPr>
+          <w:sz w:val="24"/>
+          <w:szCs w:val="24"/>
+          <w:lang w:val="en-GB"/>
+        </w:rPr>
+        <w:t>Many of todays websites and application provide feature called Dark mode.</w:t>
+      </w:r>
+      <w:r>
+        <w:rPr>
+          <w:sz w:val="24"/>
+          <w:szCs w:val="24"/>
+          <w:lang w:val="en-GB"/>
+        </w:rPr>
+        <w:t xml:space="preserve"> I personally love this feature, as it eases off the workload on my eyes while still providing great contrast. This feature is turned on each one of the applications that I use (as long as it is provided).</w:t>
+      </w:r>
+      <w:r>
+        <w:rPr>
+          <w:sz w:val="24"/>
+          <w:szCs w:val="24"/>
+          <w:lang w:val="en-GB"/>
+        </w:rPr>
+        <w:t xml:space="preserve"> I would love to try and make one more colour palette for Dark mode if user chooses to switch it. </w:t>
+      </w:r>
+    </w:p>
+    <w:p>
+      <w:pPr>
+        <w:rPr>
+          <w:sz w:val="24"/>
+          <w:szCs w:val="24"/>
+          <w:lang w:val="en-GB"/>
+        </w:rPr>
+      </w:pPr>
+      <w:r>
+        <w:rPr>
+          <w:sz w:val="24"/>
+          <w:szCs w:val="24"/>
+          <w:lang w:val="en-GB"/>
+        </w:rPr>
         <w:drawing>
-          <wp:anchor distT="0" distB="0" distL="114300" distR="114300" simplePos="0" relativeHeight="251658752" behindDoc="0" locked="0" layoutInCell="1" allowOverlap="1" wp14:anchorId="214800AD" wp14:editId="6854A686">
+          <wp:anchor distT="0" distB="0" distL="114300" distR="114300" simplePos="0" relativeHeight="251660800" behindDoc="0" locked="0" layoutInCell="1" allowOverlap="1" wp14:anchorId="214800AD" wp14:editId="432573F6">
             <wp:simplePos x="0" y="0"/>
             <wp:positionH relativeFrom="column">
-              <wp:posOffset>1287145</wp:posOffset>
+              <wp:posOffset>1576705</wp:posOffset>
             </wp:positionH>
             <wp:positionV relativeFrom="paragraph">
-              <wp:posOffset>799465</wp:posOffset>
+              <wp:posOffset>982345</wp:posOffset>
             </wp:positionV>
             <wp:extent cx="2598420" cy="2474595"/>
             <wp:effectExtent l="0" t="0" r="0" b="0"/>
@@ -1302,7 +1583,7 @@
                     <pic:cNvPicPr/>
                   </pic:nvPicPr>
                   <pic:blipFill rotWithShape="1">
-                    <a:blip r:embed="rId7">
+                    <a:blip r:embed="rId8">
                       <a:extLst>
                         <a:ext uri="{28A0092B-C50C-407E-A947-70E740481C1C}">
                           <a14:useLocalDpi xmlns:a14="http://schemas.microsoft.com/office/drawing/2010/main" val="0"/>
@@ -1343,60 +1624,44 @@
       </w:r>
       <w:r>
         <w:rPr>
-          <w:lang w:val="en-GB"/>
-        </w:rPr>
-        <w:t xml:space="preserve">I also decided to go with </w:t>
-      </w:r>
-      <w:r>
-        <w:rPr>
-          <w:lang w:val="en-GB"/>
-        </w:rPr>
-        <w:t>Script MT Bold</w:t>
-      </w:r>
-      <w:r>
-        <w:rPr>
-          <w:lang w:val="en-GB"/>
-        </w:rPr>
-        <w:t xml:space="preserve"> font, which looks like handwritten. I took this inspiration from sites like Vimeo. </w:t>
-      </w:r>
-      <w:r>
-        <w:rPr>
-          <w:lang w:val="en-GB"/>
-        </w:rPr>
-        <w:t xml:space="preserve"> If I were to design a logo, I would go for something very simple and good looking like this. </w:t>
+          <w:sz w:val="24"/>
+          <w:szCs w:val="24"/>
+          <w:lang w:val="en-GB"/>
+        </w:rPr>
+        <w:t xml:space="preserve">If I were to design a logo, I would go for something very simple and good looking like this. </w:t>
+      </w:r>
+      <w:r>
+        <w:rPr>
+          <w:sz w:val="24"/>
+          <w:szCs w:val="24"/>
+          <w:lang w:val="en-GB"/>
+        </w:rPr>
+        <w:t>Many successful websites have very simple logos. Taking the same approach as for the whole website, my first sketch for the logo would look something like this:</w:t>
       </w:r>
     </w:p>
     <w:p>
       <w:pPr>
         <w:pStyle w:val="Nadpis2"/>
         <w:rPr>
-          <w:lang w:val="en-GB"/>
-        </w:rPr>
-      </w:pPr>
-      <w:r>
-        <w:rPr>
-          <w:lang w:val="en-GB"/>
-        </w:rPr>
-        <w:t xml:space="preserve">6. As appropriate: any additional sections that you deem fit to describe your project. For example, if you have decided to implement a particular feature as an extension then this would be the place to report on it. </w:t>
-      </w:r>
-      <w:proofErr w:type="gramStart"/>
-      <w:r>
-        <w:rPr>
-          <w:lang w:val="en-GB"/>
-        </w:rPr>
-        <w:t>Similarly</w:t>
-      </w:r>
-      <w:proofErr w:type="gramEnd"/>
-      <w:r>
-        <w:rPr>
-          <w:lang w:val="en-GB"/>
-        </w:rPr>
-        <w:t xml:space="preserve"> if you intend to save data within the browse, then some description of the kinds of data that © Edinburgh Napier University Page 2 SET08101/401 Web Technologies 2021-2022 Trimester 2 you intend to store, how you will store it, and how it will be structured, should be reported on. </w:t>
-      </w:r>
-    </w:p>
-    <w:p>
-      <w:pPr>
-        <w:rPr>
+          <w:sz w:val="24"/>
+          <w:szCs w:val="24"/>
+          <w:lang w:val="en-GB"/>
+        </w:rPr>
+      </w:pPr>
+      <w:r>
+        <w:rPr>
+          <w:sz w:val="24"/>
+          <w:szCs w:val="24"/>
+          <w:lang w:val="en-GB"/>
+        </w:rPr>
+        <w:t xml:space="preserve">6. As appropriate: any additional sections that you deem fit to describe your project. For example, if you have decided to implement a particular feature as an extension then this would be the place to report on it. Similarly if you intend to save data within the browse, then some description of the kinds of data that © Edinburgh Napier University Page 2 SET08101/401 Web Technologies 2021-2022 Trimester 2 you intend to store, how you will store it, and how it will be structured, should be reported on. </w:t>
+      </w:r>
+    </w:p>
+    <w:p>
+      <w:pPr>
+        <w:rPr>
+          <w:sz w:val="24"/>
+          <w:szCs w:val="24"/>
           <w:lang w:val="en-GB"/>
         </w:rPr>
       </w:pPr>
@@ -1405,42 +1670,19 @@
       <w:pPr>
         <w:pStyle w:val="Nadpis2"/>
         <w:rPr>
-          <w:lang w:val="en-GB"/>
-        </w:rPr>
-      </w:pPr>
-      <w:r>
-        <w:rPr>
-          <w:lang w:val="en-GB"/>
-        </w:rPr>
-        <w:t xml:space="preserve">7.(Optional) You may include appendices in your report if you have too much material to fit within the </w:t>
-      </w:r>
-      <w:proofErr w:type="gramStart"/>
-      <w:r>
-        <w:rPr>
-          <w:lang w:val="en-GB"/>
-        </w:rPr>
-        <w:t>8 page</w:t>
-      </w:r>
-      <w:proofErr w:type="gramEnd"/>
-      <w:r>
-        <w:rPr>
-          <w:lang w:val="en-GB"/>
-        </w:rPr>
-        <w:t xml:space="preserve"> limit. Your report must be uploaded to Moodle by the deadline of 3PM on Friday 4th </w:t>
-      </w:r>
-      <w:proofErr w:type="gramStart"/>
-      <w:r>
-        <w:rPr>
-          <w:lang w:val="en-GB"/>
-        </w:rPr>
-        <w:t>March,</w:t>
-      </w:r>
-      <w:proofErr w:type="gramEnd"/>
-      <w:r>
-        <w:rPr>
-          <w:lang w:val="en-GB"/>
-        </w:rPr>
-        <w:t xml:space="preserve"> 2022.</w:t>
+          <w:sz w:val="24"/>
+          <w:szCs w:val="24"/>
+          <w:lang w:val="en-GB"/>
+        </w:rPr>
+      </w:pPr>
+      <w:r>
+        <w:rPr>
+          <w:sz w:val="24"/>
+          <w:szCs w:val="24"/>
+          <w:lang w:val="en-GB"/>
+        </w:rPr>
+        <w:lastRenderedPageBreak/>
+        <w:t>7.(Optional) You may include appendices in your report if you have too much material to fit within the 8 page limit. Your report must be uploaded to Moodle by the deadline of 3PM on Friday 4th March, 2022.</w:t>
       </w:r>
     </w:p>
     <w:sectPr>

</xml_diff>

<commit_message>
Javascript Client Side, Lab 8
</commit_message>
<xml_diff>
--- a/Assessment Part 1.docx
+++ b/Assessment Part 1.docx
@@ -481,7 +481,7 @@
             </w:rPr>
             <w:fldChar w:fldCharType="separate"/>
           </w:r>
-          <w:hyperlink w:anchor="_Toc97215284" w:history="1">
+          <w:hyperlink w:anchor="_Toc97215534" w:history="1">
             <w:r>
               <w:rPr>
                 <w:rStyle w:val="Hypertextovprepojenie"/>
@@ -509,7 +509,7 @@
                 <w:noProof/>
                 <w:webHidden/>
               </w:rPr>
-              <w:instrText xml:space="preserve"> PAGEREF _Toc97215284 \h </w:instrText>
+              <w:instrText xml:space="preserve"> PAGEREF _Toc97215534 \h </w:instrText>
             </w:r>
             <w:r>
               <w:rPr>
@@ -552,7 +552,7 @@
               <w:lang w:val="en-GB" w:eastAsia="en-GB"/>
             </w:rPr>
           </w:pPr>
-          <w:hyperlink w:anchor="_Toc97215285" w:history="1">
+          <w:hyperlink w:anchor="_Toc97215535" w:history="1">
             <w:r>
               <w:rPr>
                 <w:rStyle w:val="Hypertextovprepojenie"/>
@@ -580,7 +580,7 @@
                 <w:noProof/>
                 <w:webHidden/>
               </w:rPr>
-              <w:instrText xml:space="preserve"> PAGEREF _Toc97215285 \h </w:instrText>
+              <w:instrText xml:space="preserve"> PAGEREF _Toc97215535 \h </w:instrText>
             </w:r>
             <w:r>
               <w:rPr>
@@ -623,7 +623,7 @@
               <w:lang w:val="en-GB" w:eastAsia="en-GB"/>
             </w:rPr>
           </w:pPr>
-          <w:hyperlink w:anchor="_Toc97215286" w:history="1">
+          <w:hyperlink w:anchor="_Toc97215536" w:history="1">
             <w:r>
               <w:rPr>
                 <w:rStyle w:val="Hypertextovprepojenie"/>
@@ -651,7 +651,7 @@
                 <w:noProof/>
                 <w:webHidden/>
               </w:rPr>
-              <w:instrText xml:space="preserve"> PAGEREF _Toc97215286 \h </w:instrText>
+              <w:instrText xml:space="preserve"> PAGEREF _Toc97215536 \h </w:instrText>
             </w:r>
             <w:r>
               <w:rPr>
@@ -694,7 +694,7 @@
               <w:lang w:val="en-GB" w:eastAsia="en-GB"/>
             </w:rPr>
           </w:pPr>
-          <w:hyperlink w:anchor="_Toc97215287" w:history="1">
+          <w:hyperlink w:anchor="_Toc97215537" w:history="1">
             <w:r>
               <w:rPr>
                 <w:rStyle w:val="Hypertextovprepojenie"/>
@@ -722,7 +722,7 @@
                 <w:noProof/>
                 <w:webHidden/>
               </w:rPr>
-              <w:instrText xml:space="preserve"> PAGEREF _Toc97215287 \h </w:instrText>
+              <w:instrText xml:space="preserve"> PAGEREF _Toc97215537 \h </w:instrText>
             </w:r>
             <w:r>
               <w:rPr>
@@ -765,7 +765,7 @@
               <w:lang w:val="en-GB" w:eastAsia="en-GB"/>
             </w:rPr>
           </w:pPr>
-          <w:hyperlink w:anchor="_Toc97215288" w:history="1">
+          <w:hyperlink w:anchor="_Toc97215538" w:history="1">
             <w:r>
               <w:rPr>
                 <w:rStyle w:val="Hypertextovprepojenie"/>
@@ -793,7 +793,7 @@
                 <w:noProof/>
                 <w:webHidden/>
               </w:rPr>
-              <w:instrText xml:space="preserve"> PAGEREF _Toc97215288 \h </w:instrText>
+              <w:instrText xml:space="preserve"> PAGEREF _Toc97215538 \h </w:instrText>
             </w:r>
             <w:r>
               <w:rPr>
@@ -836,7 +836,7 @@
               <w:lang w:val="en-GB" w:eastAsia="en-GB"/>
             </w:rPr>
           </w:pPr>
-          <w:hyperlink w:anchor="_Toc97215289" w:history="1">
+          <w:hyperlink w:anchor="_Toc97215539" w:history="1">
             <w:r>
               <w:rPr>
                 <w:rStyle w:val="Hypertextovprepojenie"/>
@@ -864,7 +864,7 @@
                 <w:noProof/>
                 <w:webHidden/>
               </w:rPr>
-              <w:instrText xml:space="preserve"> PAGEREF _Toc97215289 \h </w:instrText>
+              <w:instrText xml:space="preserve"> PAGEREF _Toc97215539 \h </w:instrText>
             </w:r>
             <w:r>
               <w:rPr>
@@ -907,7 +907,7 @@
               <w:lang w:val="en-GB" w:eastAsia="en-GB"/>
             </w:rPr>
           </w:pPr>
-          <w:hyperlink w:anchor="_Toc97215290" w:history="1">
+          <w:hyperlink w:anchor="_Toc97215540" w:history="1">
             <w:r>
               <w:rPr>
                 <w:rStyle w:val="Hypertextovprepojenie"/>
@@ -935,7 +935,7 @@
                 <w:noProof/>
                 <w:webHidden/>
               </w:rPr>
-              <w:instrText xml:space="preserve"> PAGEREF _Toc97215290 \h </w:instrText>
+              <w:instrText xml:space="preserve"> PAGEREF _Toc97215540 \h </w:instrText>
             </w:r>
             <w:r>
               <w:rPr>
@@ -978,7 +978,7 @@
               <w:lang w:val="en-GB" w:eastAsia="en-GB"/>
             </w:rPr>
           </w:pPr>
-          <w:hyperlink w:anchor="_Toc97215291" w:history="1">
+          <w:hyperlink w:anchor="_Toc97215541" w:history="1">
             <w:r>
               <w:rPr>
                 <w:rStyle w:val="Hypertextovprepojenie"/>
@@ -1006,7 +1006,7 @@
                 <w:noProof/>
                 <w:webHidden/>
               </w:rPr>
-              <w:instrText xml:space="preserve"> PAGEREF _Toc97215291 \h </w:instrText>
+              <w:instrText xml:space="preserve"> PAGEREF _Toc97215541 \h </w:instrText>
             </w:r>
             <w:r>
               <w:rPr>
@@ -1049,7 +1049,7 @@
               <w:lang w:val="en-GB" w:eastAsia="en-GB"/>
             </w:rPr>
           </w:pPr>
-          <w:hyperlink w:anchor="_Toc97215292" w:history="1">
+          <w:hyperlink w:anchor="_Toc97215542" w:history="1">
             <w:r>
               <w:rPr>
                 <w:rStyle w:val="Hypertextovprepojenie"/>
@@ -1077,7 +1077,7 @@
                 <w:noProof/>
                 <w:webHidden/>
               </w:rPr>
-              <w:instrText xml:space="preserve"> PAGEREF _Toc97215292 \h </w:instrText>
+              <w:instrText xml:space="preserve"> PAGEREF _Toc97215542 \h </w:instrText>
             </w:r>
             <w:r>
               <w:rPr>
@@ -1120,7 +1120,7 @@
               <w:lang w:val="en-GB" w:eastAsia="en-GB"/>
             </w:rPr>
           </w:pPr>
-          <w:hyperlink w:anchor="_Toc97215293" w:history="1">
+          <w:hyperlink w:anchor="_Toc97215543" w:history="1">
             <w:r>
               <w:rPr>
                 <w:rStyle w:val="Hypertextovprepojenie"/>
@@ -1148,7 +1148,7 @@
                 <w:noProof/>
                 <w:webHidden/>
               </w:rPr>
-              <w:instrText xml:space="preserve"> PAGEREF _Toc97215293 \h </w:instrText>
+              <w:instrText xml:space="preserve"> PAGEREF _Toc97215543 \h </w:instrText>
             </w:r>
             <w:r>
               <w:rPr>
@@ -1191,7 +1191,7 @@
               <w:lang w:val="en-GB" w:eastAsia="en-GB"/>
             </w:rPr>
           </w:pPr>
-          <w:hyperlink w:anchor="_Toc97215294" w:history="1">
+          <w:hyperlink w:anchor="_Toc97215544" w:history="1">
             <w:r>
               <w:rPr>
                 <w:rStyle w:val="Hypertextovprepojenie"/>
@@ -1219,7 +1219,7 @@
                 <w:noProof/>
                 <w:webHidden/>
               </w:rPr>
-              <w:instrText xml:space="preserve"> PAGEREF _Toc97215294 \h </w:instrText>
+              <w:instrText xml:space="preserve"> PAGEREF _Toc97215544 \h </w:instrText>
             </w:r>
             <w:r>
               <w:rPr>
@@ -1262,7 +1262,7 @@
               <w:lang w:val="en-GB" w:eastAsia="en-GB"/>
             </w:rPr>
           </w:pPr>
-          <w:hyperlink w:anchor="_Toc97215295" w:history="1">
+          <w:hyperlink w:anchor="_Toc97215545" w:history="1">
             <w:r>
               <w:rPr>
                 <w:rStyle w:val="Hypertextovprepojenie"/>
@@ -1290,7 +1290,7 @@
                 <w:noProof/>
                 <w:webHidden/>
               </w:rPr>
-              <w:instrText xml:space="preserve"> PAGEREF _Toc97215295 \h </w:instrText>
+              <w:instrText xml:space="preserve"> PAGEREF _Toc97215545 \h </w:instrText>
             </w:r>
             <w:r>
               <w:rPr>
@@ -1333,7 +1333,7 @@
               <w:lang w:val="en-GB" w:eastAsia="en-GB"/>
             </w:rPr>
           </w:pPr>
-          <w:hyperlink w:anchor="_Toc97215296" w:history="1">
+          <w:hyperlink w:anchor="_Toc97215546" w:history="1">
             <w:r>
               <w:rPr>
                 <w:rStyle w:val="Hypertextovprepojenie"/>
@@ -1361,7 +1361,7 @@
                 <w:noProof/>
                 <w:webHidden/>
               </w:rPr>
-              <w:instrText xml:space="preserve"> PAGEREF _Toc97215296 \h </w:instrText>
+              <w:instrText xml:space="preserve"> PAGEREF _Toc97215546 \h </w:instrText>
             </w:r>
             <w:r>
               <w:rPr>
@@ -1404,7 +1404,7 @@
               <w:lang w:val="en-GB" w:eastAsia="en-GB"/>
             </w:rPr>
           </w:pPr>
-          <w:hyperlink w:anchor="_Toc97215297" w:history="1">
+          <w:hyperlink w:anchor="_Toc97215547" w:history="1">
             <w:r>
               <w:rPr>
                 <w:rStyle w:val="Hypertextovprepojenie"/>
@@ -1432,7 +1432,7 @@
                 <w:noProof/>
                 <w:webHidden/>
               </w:rPr>
-              <w:instrText xml:space="preserve"> PAGEREF _Toc97215297 \h </w:instrText>
+              <w:instrText xml:space="preserve"> PAGEREF _Toc97215547 \h </w:instrText>
             </w:r>
             <w:r>
               <w:rPr>
@@ -1475,7 +1475,7 @@
               <w:lang w:val="en-GB" w:eastAsia="en-GB"/>
             </w:rPr>
           </w:pPr>
-          <w:hyperlink w:anchor="_Toc97215298" w:history="1">
+          <w:hyperlink w:anchor="_Toc97215548" w:history="1">
             <w:r>
               <w:rPr>
                 <w:rStyle w:val="Hypertextovprepojenie"/>
@@ -1503,7 +1503,7 @@
                 <w:noProof/>
                 <w:webHidden/>
               </w:rPr>
-              <w:instrText xml:space="preserve"> PAGEREF _Toc97215298 \h </w:instrText>
+              <w:instrText xml:space="preserve"> PAGEREF _Toc97215548 \h </w:instrText>
             </w:r>
             <w:r>
               <w:rPr>
@@ -1546,7 +1546,7 @@
               <w:lang w:val="en-GB" w:eastAsia="en-GB"/>
             </w:rPr>
           </w:pPr>
-          <w:hyperlink w:anchor="_Toc97215299" w:history="1">
+          <w:hyperlink w:anchor="_Toc97215549" w:history="1">
             <w:r>
               <w:rPr>
                 <w:rStyle w:val="Hypertextovprepojenie"/>
@@ -1574,7 +1574,7 @@
                 <w:noProof/>
                 <w:webHidden/>
               </w:rPr>
-              <w:instrText xml:space="preserve"> PAGEREF _Toc97215299 \h </w:instrText>
+              <w:instrText xml:space="preserve"> PAGEREF _Toc97215549 \h </w:instrText>
             </w:r>
             <w:r>
               <w:rPr>
@@ -1617,7 +1617,7 @@
               <w:lang w:val="en-GB" w:eastAsia="en-GB"/>
             </w:rPr>
           </w:pPr>
-          <w:hyperlink w:anchor="_Toc97215300" w:history="1">
+          <w:hyperlink w:anchor="_Toc97215550" w:history="1">
             <w:r>
               <w:rPr>
                 <w:rStyle w:val="Hypertextovprepojenie"/>
@@ -1645,7 +1645,7 @@
                 <w:noProof/>
                 <w:webHidden/>
               </w:rPr>
-              <w:instrText xml:space="preserve"> PAGEREF _Toc97215300 \h </w:instrText>
+              <w:instrText xml:space="preserve"> PAGEREF _Toc97215550 \h </w:instrText>
             </w:r>
             <w:r>
               <w:rPr>
@@ -1666,6 +1666,77 @@
                 <w:webHidden/>
               </w:rPr>
               <w:t>8</w:t>
+            </w:r>
+            <w:r>
+              <w:rPr>
+                <w:noProof/>
+                <w:webHidden/>
+              </w:rPr>
+              <w:fldChar w:fldCharType="end"/>
+            </w:r>
+          </w:hyperlink>
+        </w:p>
+        <w:p>
+          <w:pPr>
+            <w:pStyle w:val="Obsah3"/>
+            <w:tabs>
+              <w:tab w:val="right" w:leader="dot" w:pos="9062"/>
+            </w:tabs>
+            <w:rPr>
+              <w:rFonts w:eastAsiaTheme="minorEastAsia"/>
+              <w:noProof/>
+              <w:lang w:val="en-GB" w:eastAsia="en-GB"/>
+            </w:rPr>
+          </w:pPr>
+          <w:hyperlink w:anchor="_Toc97215551" w:history="1">
+            <w:r>
+              <w:rPr>
+                <w:rStyle w:val="Hypertextovprepojenie"/>
+                <w:noProof/>
+                <w:lang w:val="en-GB"/>
+              </w:rPr>
+              <w:t>Blog</w:t>
+            </w:r>
+            <w:r>
+              <w:rPr>
+                <w:noProof/>
+                <w:webHidden/>
+              </w:rPr>
+              <w:tab/>
+            </w:r>
+            <w:r>
+              <w:rPr>
+                <w:noProof/>
+                <w:webHidden/>
+              </w:rPr>
+              <w:fldChar w:fldCharType="begin"/>
+            </w:r>
+            <w:r>
+              <w:rPr>
+                <w:noProof/>
+                <w:webHidden/>
+              </w:rPr>
+              <w:instrText xml:space="preserve"> PAGEREF _Toc97215551 \h </w:instrText>
+            </w:r>
+            <w:r>
+              <w:rPr>
+                <w:noProof/>
+                <w:webHidden/>
+              </w:rPr>
+            </w:r>
+            <w:r>
+              <w:rPr>
+                <w:noProof/>
+                <w:webHidden/>
+              </w:rPr>
+              <w:fldChar w:fldCharType="separate"/>
+            </w:r>
+            <w:r>
+              <w:rPr>
+                <w:noProof/>
+                <w:webHidden/>
+              </w:rPr>
+              <w:t>9</w:t>
             </w:r>
             <w:r>
               <w:rPr>
@@ -1688,7 +1759,7 @@
               <w:lang w:val="en-GB" w:eastAsia="en-GB"/>
             </w:rPr>
           </w:pPr>
-          <w:hyperlink w:anchor="_Toc97215301" w:history="1">
+          <w:hyperlink w:anchor="_Toc97215552" w:history="1">
             <w:r>
               <w:rPr>
                 <w:rStyle w:val="Hypertextovprepojenie"/>
@@ -1716,7 +1787,7 @@
                 <w:noProof/>
                 <w:webHidden/>
               </w:rPr>
-              <w:instrText xml:space="preserve"> PAGEREF _Toc97215301 \h </w:instrText>
+              <w:instrText xml:space="preserve"> PAGEREF _Toc97215552 \h </w:instrText>
             </w:r>
             <w:r>
               <w:rPr>
@@ -1759,7 +1830,7 @@
               <w:lang w:val="en-GB" w:eastAsia="en-GB"/>
             </w:rPr>
           </w:pPr>
-          <w:hyperlink w:anchor="_Toc97215302" w:history="1">
+          <w:hyperlink w:anchor="_Toc97215553" w:history="1">
             <w:r>
               <w:rPr>
                 <w:rStyle w:val="Hypertextovprepojenie"/>
@@ -1786,7 +1857,7 @@
                 <w:noProof/>
                 <w:webHidden/>
               </w:rPr>
-              <w:instrText xml:space="preserve"> PAGEREF _Toc97215302 \h </w:instrText>
+              <w:instrText xml:space="preserve"> PAGEREF _Toc97215553 \h </w:instrText>
             </w:r>
             <w:r>
               <w:rPr>
@@ -1829,7 +1900,7 @@
               <w:lang w:val="en-GB" w:eastAsia="en-GB"/>
             </w:rPr>
           </w:pPr>
-          <w:hyperlink w:anchor="_Toc97215303" w:history="1">
+          <w:hyperlink w:anchor="_Toc97215554" w:history="1">
             <w:r>
               <w:rPr>
                 <w:rStyle w:val="Hypertextovprepojenie"/>
@@ -1857,7 +1928,7 @@
                 <w:noProof/>
                 <w:webHidden/>
               </w:rPr>
-              <w:instrText xml:space="preserve"> PAGEREF _Toc97215303 \h </w:instrText>
+              <w:instrText xml:space="preserve"> PAGEREF _Toc97215554 \h </w:instrText>
             </w:r>
             <w:r>
               <w:rPr>
@@ -1900,7 +1971,7 @@
               <w:lang w:val="en-GB" w:eastAsia="en-GB"/>
             </w:rPr>
           </w:pPr>
-          <w:hyperlink w:anchor="_Toc97215304" w:history="1">
+          <w:hyperlink w:anchor="_Toc97215555" w:history="1">
             <w:r>
               <w:rPr>
                 <w:rStyle w:val="Hypertextovprepojenie"/>
@@ -1928,7 +1999,7 @@
                 <w:noProof/>
                 <w:webHidden/>
               </w:rPr>
-              <w:instrText xml:space="preserve"> PAGEREF _Toc97215304 \h </w:instrText>
+              <w:instrText xml:space="preserve"> PAGEREF _Toc97215555 \h </w:instrText>
             </w:r>
             <w:r>
               <w:rPr>
@@ -2007,7 +2078,7 @@
           <w:lang w:val="en-GB"/>
         </w:rPr>
       </w:pPr>
-      <w:bookmarkStart w:id="1" w:name="_Toc97215284"/>
+      <w:bookmarkStart w:id="1" w:name="_Toc97215534"/>
       <w:r>
         <w:rPr>
           <w:lang w:val="en-GB"/>
@@ -2095,7 +2166,7 @@
           <w:lang w:val="en-GB"/>
         </w:rPr>
       </w:pPr>
-      <w:bookmarkStart w:id="2" w:name="_Toc97215285"/>
+      <w:bookmarkStart w:id="2" w:name="_Toc97215535"/>
       <w:r>
         <w:rPr>
           <w:lang w:val="en-GB"/>
@@ -2218,7 +2289,7 @@
           <w:lang w:val="en-GB"/>
         </w:rPr>
       </w:pPr>
-      <w:bookmarkStart w:id="3" w:name="_Toc97215286"/>
+      <w:bookmarkStart w:id="3" w:name="_Toc97215536"/>
       <w:r>
         <w:rPr>
           <w:rStyle w:val="Nadpis3Char"/>
@@ -2314,7 +2385,7 @@
           <w:lang w:val="en-GB"/>
         </w:rPr>
       </w:pPr>
-      <w:bookmarkStart w:id="4" w:name="_Toc97215287"/>
+      <w:bookmarkStart w:id="4" w:name="_Toc97215537"/>
       <w:r>
         <w:rPr>
           <w:lang w:val="en-GB"/>
@@ -2941,7 +3012,7 @@
           <w:lang w:val="en-GB"/>
         </w:rPr>
       </w:pPr>
-      <w:bookmarkStart w:id="5" w:name="_Toc97215288"/>
+      <w:bookmarkStart w:id="5" w:name="_Toc97215538"/>
       <w:r>
         <w:rPr>
           <w:lang w:val="en-GB"/>
@@ -3288,7 +3359,7 @@
           <w:lang w:val="en-GB"/>
         </w:rPr>
       </w:pPr>
-      <w:bookmarkStart w:id="6" w:name="_Toc97215289"/>
+      <w:bookmarkStart w:id="6" w:name="_Toc97215539"/>
       <w:r>
         <w:rPr>
           <w:u w:val="single"/>
@@ -3455,7 +3526,7 @@
           <w:lang w:val="en-GB"/>
         </w:rPr>
       </w:pPr>
-      <w:bookmarkStart w:id="7" w:name="_Toc97215290"/>
+      <w:bookmarkStart w:id="7" w:name="_Toc97215540"/>
       <w:r>
         <w:rPr>
           <w:lang w:val="en-GB"/>
@@ -3483,7 +3554,7 @@
           <w:lang w:val="en-GB"/>
         </w:rPr>
       </w:pPr>
-      <w:bookmarkStart w:id="8" w:name="_Toc97215291"/>
+      <w:bookmarkStart w:id="8" w:name="_Toc97215541"/>
       <w:r>
         <w:rPr>
           <w:u w:val="single"/>
@@ -3552,7 +3623,7 @@
         </w:rPr>
         <w:lastRenderedPageBreak/>
         <w:drawing>
-          <wp:inline distT="0" distB="0" distL="0" distR="0" wp14:anchorId="0213F0CF" wp14:editId="4B26260D">
+          <wp:inline distT="0" distB="0" distL="0" distR="0" wp14:anchorId="0213F0CF" wp14:editId="04573997">
             <wp:extent cx="5760720" cy="2348230"/>
             <wp:effectExtent l="0" t="0" r="0" b="0"/>
             <wp:docPr id="6" name="Obrázok 6"/>
@@ -3687,7 +3758,7 @@
           <w:lang w:val="en-GB"/>
         </w:rPr>
       </w:pPr>
-      <w:bookmarkStart w:id="9" w:name="_Toc97215292"/>
+      <w:bookmarkStart w:id="9" w:name="_Toc97215542"/>
       <w:r>
         <w:rPr>
           <w:u w:val="single"/>
@@ -3746,7 +3817,7 @@
         </w:rPr>
         <w:lastRenderedPageBreak/>
         <w:drawing>
-          <wp:inline distT="0" distB="0" distL="0" distR="0" wp14:anchorId="6E8383DC" wp14:editId="118EA894">
+          <wp:inline distT="0" distB="0" distL="0" distR="0" wp14:anchorId="6E8383DC" wp14:editId="2148F999">
             <wp:extent cx="5760720" cy="3232785"/>
             <wp:effectExtent l="0" t="0" r="0" b="0"/>
             <wp:docPr id="4" name="Obrázok 4" descr="Obrázok, na ktorom je text&#10;&#10;Automaticky generovaný popis"/>
@@ -3938,7 +4009,7 @@
           <w:lang w:val="en-GB"/>
         </w:rPr>
       </w:pPr>
-      <w:bookmarkStart w:id="10" w:name="_Toc97215293"/>
+      <w:bookmarkStart w:id="10" w:name="_Toc97215543"/>
       <w:r>
         <w:rPr>
           <w:noProof/>
@@ -3947,7 +4018,7 @@
           <w:lang w:val="en-GB"/>
         </w:rPr>
         <w:drawing>
-          <wp:anchor distT="0" distB="0" distL="114300" distR="114300" simplePos="0" relativeHeight="251661312" behindDoc="0" locked="0" layoutInCell="1" allowOverlap="1" wp14:anchorId="79374DD5" wp14:editId="28E5DFCD">
+          <wp:anchor distT="0" distB="0" distL="114300" distR="114300" simplePos="0" relativeHeight="251663360" behindDoc="0" locked="0" layoutInCell="1" allowOverlap="1" wp14:anchorId="79374DD5" wp14:editId="079C2EB7">
             <wp:simplePos x="0" y="0"/>
             <wp:positionH relativeFrom="column">
               <wp:posOffset>281305</wp:posOffset>
@@ -4126,7 +4197,7 @@
           <w:lang w:val="en-GB"/>
         </w:rPr>
       </w:pPr>
-      <w:bookmarkStart w:id="11" w:name="_Toc97215294"/>
+      <w:bookmarkStart w:id="11" w:name="_Toc97215544"/>
       <w:r>
         <w:rPr>
           <w:u w:val="single"/>
@@ -4193,7 +4264,7 @@
           <w:lang w:val="en-GB"/>
         </w:rPr>
         <w:drawing>
-          <wp:anchor distT="0" distB="0" distL="114300" distR="114300" simplePos="0" relativeHeight="251655168" behindDoc="0" locked="0" layoutInCell="1" allowOverlap="1" wp14:anchorId="778E2BA3" wp14:editId="15C7917E">
+          <wp:anchor distT="0" distB="0" distL="114300" distR="114300" simplePos="0" relativeHeight="251653120" behindDoc="0" locked="0" layoutInCell="1" allowOverlap="1" wp14:anchorId="778E2BA3" wp14:editId="0DB8C494">
             <wp:simplePos x="0" y="0"/>
             <wp:positionH relativeFrom="margin">
               <wp:align>center</wp:align>
@@ -4453,7 +4524,7 @@
           <w:lang w:val="en-GB"/>
         </w:rPr>
       </w:pPr>
-      <w:bookmarkStart w:id="12" w:name="_Toc97215295"/>
+      <w:bookmarkStart w:id="12" w:name="_Toc97215545"/>
       <w:r>
         <w:rPr>
           <w:noProof/>
@@ -4531,7 +4602,7 @@
           <w:lang w:val="en-GB"/>
         </w:rPr>
         <w:drawing>
-          <wp:anchor distT="0" distB="0" distL="114300" distR="114300" simplePos="0" relativeHeight="251657216" behindDoc="0" locked="0" layoutInCell="1" allowOverlap="1" wp14:anchorId="214800AD" wp14:editId="24255655">
+          <wp:anchor distT="0" distB="0" distL="114300" distR="114300" simplePos="0" relativeHeight="251657216" behindDoc="0" locked="0" layoutInCell="1" allowOverlap="1" wp14:anchorId="214800AD" wp14:editId="045A07AF">
             <wp:simplePos x="0" y="0"/>
             <wp:positionH relativeFrom="column">
               <wp:posOffset>1576705</wp:posOffset>
@@ -4661,7 +4732,7 @@
           <w:lang w:val="en-GB"/>
         </w:rPr>
       </w:pPr>
-      <w:bookmarkStart w:id="13" w:name="_Toc97215296"/>
+      <w:bookmarkStart w:id="13" w:name="_Toc97215546"/>
       <w:r>
         <w:rPr>
           <w:lang w:val="en-GB"/>
@@ -4685,7 +4756,7 @@
           <w:lang w:val="en-GB"/>
         </w:rPr>
       </w:pPr>
-      <w:bookmarkStart w:id="14" w:name="_Toc97215297"/>
+      <w:bookmarkStart w:id="14" w:name="_Toc97215547"/>
       <w:r>
         <w:rPr>
           <w:lang w:val="en-GB"/>
@@ -4774,7 +4845,7 @@
           <w:lang w:val="en-GB"/>
         </w:rPr>
       </w:pPr>
-      <w:bookmarkStart w:id="15" w:name="_Toc97215298"/>
+      <w:bookmarkStart w:id="15" w:name="_Toc97215548"/>
       <w:r>
         <w:rPr>
           <w:lang w:val="en-GB"/>
@@ -4829,7 +4900,7 @@
           <w:lang w:val="en-GB"/>
         </w:rPr>
       </w:pPr>
-      <w:bookmarkStart w:id="16" w:name="_Toc97215299"/>
+      <w:bookmarkStart w:id="16" w:name="_Toc97215549"/>
       <w:r>
         <w:rPr>
           <w:lang w:val="en-GB"/>
@@ -4860,7 +4931,7 @@
           <w:lang w:val="en-GB"/>
         </w:rPr>
       </w:pPr>
-      <w:bookmarkStart w:id="17" w:name="_Toc97215300"/>
+      <w:bookmarkStart w:id="17" w:name="_Toc97215550"/>
       <w:r>
         <w:rPr>
           <w:lang w:val="en-GB"/>
@@ -4941,12 +5012,14 @@
           <w:lang w:val="en-GB"/>
         </w:rPr>
       </w:pPr>
+      <w:bookmarkStart w:id="18" w:name="_Toc97215551"/>
       <w:r>
         <w:rPr>
           <w:lang w:val="en-GB"/>
         </w:rPr>
         <w:t>Blog</w:t>
       </w:r>
+      <w:bookmarkEnd w:id="18"/>
     </w:p>
     <w:p>
       <w:pPr>
@@ -5007,14 +5080,14 @@
           <w:lang w:val="en-GB"/>
         </w:rPr>
       </w:pPr>
-      <w:bookmarkStart w:id="18" w:name="_Toc97215301"/>
+      <w:bookmarkStart w:id="19" w:name="_Toc97215552"/>
       <w:r>
         <w:rPr>
           <w:lang w:val="en-GB"/>
         </w:rPr>
         <w:t>Part 7 – Implementation</w:t>
       </w:r>
-      <w:bookmarkEnd w:id="18"/>
+      <w:bookmarkEnd w:id="19"/>
     </w:p>
     <w:p>
       <w:pPr>
@@ -5079,7 +5152,7 @@
           <w:lang w:val="en-GB"/>
         </w:rPr>
       </w:pPr>
-      <w:bookmarkStart w:id="19" w:name="_Toc97215302"/>
+      <w:bookmarkStart w:id="20" w:name="_Toc97215553"/>
       <w:proofErr w:type="spellStart"/>
       <w:r>
         <w:rPr>
@@ -5094,7 +5167,7 @@
         </w:rPr>
         <w:t xml:space="preserve"> Part 1</w:t>
       </w:r>
-      <w:bookmarkEnd w:id="19"/>
+      <w:bookmarkEnd w:id="20"/>
       <w:r>
         <w:rPr>
           <w:lang w:val="en-GB"/>
@@ -5135,7 +5208,7 @@
           <w:lang w:val="en-GB"/>
         </w:rPr>
       </w:pPr>
-      <w:bookmarkStart w:id="20" w:name="_Toc97215303"/>
+      <w:bookmarkStart w:id="21" w:name="_Toc97215554"/>
       <w:r>
         <w:rPr>
           <w:lang w:val="en-GB"/>
@@ -5148,7 +5221,7 @@
         </w:rPr>
         <w:t>:</w:t>
       </w:r>
-      <w:bookmarkEnd w:id="20"/>
+      <w:bookmarkEnd w:id="21"/>
       <w:r>
         <w:rPr>
           <w:lang w:val="en-GB"/>
@@ -5220,14 +5293,14 @@
           <w:lang w:val="en-GB"/>
         </w:rPr>
       </w:pPr>
-      <w:bookmarkStart w:id="21" w:name="_Toc97215304"/>
+      <w:bookmarkStart w:id="22" w:name="_Toc97215555"/>
       <w:r>
         <w:rPr>
           <w:lang w:val="en-GB"/>
         </w:rPr>
         <w:t>Conclusion</w:t>
       </w:r>
-      <w:bookmarkEnd w:id="21"/>
+      <w:bookmarkEnd w:id="22"/>
     </w:p>
     <w:p>
       <w:pPr>

</xml_diff>